<commit_message>
adding 3rd project and updating resume
</commit_message>
<xml_diff>
--- a/assets/documents/garvit cv.docx
+++ b/assets/documents/garvit cv.docx
@@ -1,342 +1,1173 @@
 
 <file path=word/document.xml><?xml version="1.0" encoding="utf-8"?>
-<w:document xmlns:wpc="http://schemas.microsoft.com/office/word/2010/wordprocessingCanvas" xmlns:cx="http://schemas.microsoft.com/office/drawing/2014/chartex" xmlns:cx1="http://schemas.microsoft.com/office/drawing/2015/9/8/chartex" xmlns:cx2="http://schemas.microsoft.com/office/drawing/2015/10/21/chartex" xmlns:cx3="http://schemas.microsoft.com/office/drawing/2016/5/9/chartex" xmlns:cx4="http://schemas.microsoft.com/office/drawing/2016/5/10/chartex" xmlns:cx5="http://schemas.microsoft.com/office/drawing/2016/5/11/chartex" xmlns:cx6="http://schemas.microsoft.com/office/drawing/2016/5/12/chartex" xmlns:cx7="http://schemas.microsoft.com/office/drawing/2016/5/13/chartex" xmlns:cx8="http://schemas.microsoft.com/office/drawing/2016/5/14/chartex" xmlns:mc="http://schemas.openxmlformats.org/markup-compatibility/2006" xmlns:aink="http://schemas.microsoft.com/office/drawing/2016/ink" xmlns:am3d="http://schemas.microsoft.com/office/drawing/2017/model3d" xmlns:o="urn:schemas-microsoft-com:office:office" xmlns:oel="http://schemas.microsoft.com/office/2019/extlst" xmlns:r="http://schemas.openxmlformats.org/officeDocument/2006/relationships" xmlns:m="http://schemas.openxmlformats.org/officeDocument/2006/math" xmlns:v="urn:schemas-microsoft-com:vml" xmlns:wp14="http://schemas.microsoft.com/office/word/2010/wordprocessingDrawing" xmlns:wp="http://schemas.openxmlformats.org/drawingml/2006/wordprocessingDrawing" xmlns:w10="urn:schemas-microsoft-com:office:word" xmlns:w="http://schemas.openxmlformats.org/wordprocessingml/2006/main" xmlns:w14="http://schemas.microsoft.com/office/word/2010/wordml" xmlns:w15="http://schemas.microsoft.com/office/word/2012/wordml" xmlns:w16cex="http://schemas.microsoft.com/office/word/2018/wordml/cex" xmlns:w16cid="http://schemas.microsoft.com/office/word/2016/wordml/cid" xmlns:w16="http://schemas.microsoft.com/office/word/2018/wordml" xmlns:w16du="http://schemas.microsoft.com/office/word/2023/wordml/word16du" xmlns:w16sdtdh="http://schemas.microsoft.com/office/word/2020/wordml/sdtdatahash" xmlns:w16se="http://schemas.microsoft.com/office/word/2015/wordml/symex" xmlns:wpg="http://schemas.microsoft.com/office/word/2010/wordprocessingGroup" xmlns:wpi="http://schemas.microsoft.com/office/word/2010/wordprocessingInk" xmlns:wne="http://schemas.microsoft.com/office/word/2006/wordml" xmlns:wps="http://schemas.microsoft.com/office/word/2010/wordprocessingShape" mc:Ignorable="w14 w15 w16se w16cid w16 w16cex w16sdtdh w16du wp14">
+<w:document xmlns:wpc="http://schemas.microsoft.com/office/word/2010/wordprocessingCanvas" xmlns:cx="http://schemas.microsoft.com/office/drawing/2014/chartex" xmlns:cx1="http://schemas.microsoft.com/office/drawing/2015/9/8/chartex" xmlns:cx2="http://schemas.microsoft.com/office/drawing/2015/10/21/chartex" xmlns:cx3="http://schemas.microsoft.com/office/drawing/2016/5/9/chartex" xmlns:cx4="http://schemas.microsoft.com/office/drawing/2016/5/10/chartex" xmlns:cx5="http://schemas.microsoft.com/office/drawing/2016/5/11/chartex" xmlns:cx6="http://schemas.microsoft.com/office/drawing/2016/5/12/chartex" xmlns:cx7="http://schemas.microsoft.com/office/drawing/2016/5/13/chartex" xmlns:cx8="http://schemas.microsoft.com/office/drawing/2016/5/14/chartex" xmlns:mc="http://schemas.openxmlformats.org/markup-compatibility/2006" xmlns:aink="http://schemas.microsoft.com/office/drawing/2016/ink" xmlns:am3d="http://schemas.microsoft.com/office/drawing/2017/model3d" xmlns:o="urn:schemas-microsoft-com:office:office" xmlns:oel="http://schemas.microsoft.com/office/2019/extlst" xmlns:r="http://schemas.openxmlformats.org/officeDocument/2006/relationships" xmlns:m="http://schemas.openxmlformats.org/officeDocument/2006/math" xmlns:v="urn:schemas-microsoft-com:vml" xmlns:wp14="http://schemas.microsoft.com/office/word/2010/wordprocessingDrawing" xmlns:wp="http://schemas.openxmlformats.org/drawingml/2006/wordprocessingDrawing" xmlns:w10="urn:schemas-microsoft-com:office:word" xmlns:w="http://schemas.openxmlformats.org/wordprocessingml/2006/main" xmlns:w14="http://schemas.microsoft.com/office/word/2010/wordml" xmlns:w15="http://schemas.microsoft.com/office/word/2012/wordml" xmlns:w16cex="http://schemas.microsoft.com/office/word/2018/wordml/cex" xmlns:w16cid="http://schemas.microsoft.com/office/word/2016/wordml/cid" xmlns:w16="http://schemas.microsoft.com/office/word/2018/wordml" xmlns:w16du="http://schemas.microsoft.com/office/word/2023/wordml/word16du" xmlns:w16sdtdh="http://schemas.microsoft.com/office/word/2020/wordml/sdtdatahash" xmlns:w16sdtfl="http://schemas.microsoft.com/office/word/2024/wordml/sdtformatlock" xmlns:w16se="http://schemas.microsoft.com/office/word/2015/wordml/symex" xmlns:wpg="http://schemas.microsoft.com/office/word/2010/wordprocessingGroup" xmlns:wpi="http://schemas.microsoft.com/office/word/2010/wordprocessingInk" xmlns:wne="http://schemas.microsoft.com/office/word/2006/wordml" xmlns:wps="http://schemas.microsoft.com/office/word/2010/wordprocessingShape" mc:Ignorable="w14 w15 w16se w16cid w16 w16cex w16sdtdh w16sdtfl w16du wp14">
   <w:body>
     <w:p>
       <w:pPr>
         <w:pStyle w:val="Heading1"/>
-      </w:pPr>
-      <w:r>
+        <w:jc w:val="both"/>
+        <w:rPr>
+          <w:rFonts w:ascii="Calibri" w:hAnsi="Calibri" w:cs="Calibri"/>
+          <w:sz w:val="28"/>
+          <w:szCs w:val="28"/>
+        </w:rPr>
+      </w:pPr>
+      <w:bookmarkStart w:id="0" w:name="_Hlk200996149"/>
+      <w:r>
+        <w:rPr>
+          <w:rFonts w:ascii="Calibri" w:hAnsi="Calibri" w:cs="Calibri"/>
+          <w:sz w:val="28"/>
+          <w:szCs w:val="28"/>
+        </w:rPr>
         <w:t>Garvit Gupta</w:t>
       </w:r>
     </w:p>
     <w:p>
-      <w:r>
-        <w:rPr>
+      <w:pPr>
+        <w:jc w:val="both"/>
+        <w:rPr>
+          <w:rFonts w:ascii="Arial" w:hAnsi="Arial" w:cs="Arial"/>
+          <w:sz w:val="22"/>
+          <w:szCs w:val="22"/>
+        </w:rPr>
+      </w:pPr>
+      <w:r>
+        <w:rPr>
+          <w:rFonts w:ascii="Arial" w:hAnsi="Arial" w:cs="Arial"/>
           <w:b/>
           <w:bCs/>
+          <w:sz w:val="22"/>
+          <w:szCs w:val="22"/>
         </w:rPr>
         <w:t>Email</w:t>
       </w:r>
       <w:r>
-        <w:t xml:space="preserve">: garvitgupta6306@gmail.com | </w:t>
-      </w:r>
-      <w:r>
-        <w:rPr>
+        <w:rPr>
+          <w:rFonts w:ascii="Arial" w:hAnsi="Arial" w:cs="Arial"/>
+          <w:sz w:val="22"/>
+          <w:szCs w:val="22"/>
+        </w:rPr>
+        <w:t>: garvitgupta</w:t>
+      </w:r>
+      <w:r>
+        <w:rPr>
+          <w:rFonts w:ascii="Arial" w:hAnsi="Arial" w:cs="Arial"/>
+          <w:sz w:val="22"/>
+          <w:szCs w:val="22"/>
+        </w:rPr>
+        <w:t>9621</w:t>
+      </w:r>
+      <w:r>
+        <w:rPr>
+          <w:rFonts w:ascii="Arial" w:hAnsi="Arial" w:cs="Arial"/>
+          <w:sz w:val="22"/>
+          <w:szCs w:val="22"/>
+        </w:rPr>
+        <w:t xml:space="preserve">@gmail.com | </w:t>
+      </w:r>
+      <w:r>
+        <w:rPr>
+          <w:rFonts w:ascii="Arial" w:hAnsi="Arial" w:cs="Arial"/>
           <w:b/>
           <w:bCs/>
+          <w:sz w:val="22"/>
+          <w:szCs w:val="22"/>
         </w:rPr>
         <w:t>Phone</w:t>
       </w:r>
       <w:r>
-        <w:t xml:space="preserve">: 6306589652 </w:t>
-      </w:r>
-      <w:r>
-        <w:rPr>
+        <w:rPr>
+          <w:rFonts w:ascii="Arial" w:hAnsi="Arial" w:cs="Arial"/>
+          <w:sz w:val="22"/>
+          <w:szCs w:val="22"/>
+        </w:rPr>
+        <w:t>:</w:t>
+      </w:r>
+      <w:r>
+        <w:rPr>
+          <w:rFonts w:ascii="Arial" w:hAnsi="Arial" w:cs="Arial"/>
+          <w:sz w:val="22"/>
+          <w:szCs w:val="22"/>
+        </w:rPr>
+        <w:t>9621482003</w:t>
+      </w:r>
+      <w:r>
+        <w:rPr>
+          <w:rFonts w:ascii="Arial" w:hAnsi="Arial" w:cs="Arial"/>
+          <w:sz w:val="22"/>
+          <w:szCs w:val="22"/>
+        </w:rPr>
+        <w:t xml:space="preserve"> | </w:t>
+      </w:r>
+      <w:r>
+        <w:rPr>
+          <w:rFonts w:ascii="Arial" w:hAnsi="Arial" w:cs="Arial"/>
           <w:b/>
           <w:bCs/>
+          <w:sz w:val="22"/>
+          <w:szCs w:val="22"/>
         </w:rPr>
         <w:t>Address</w:t>
       </w:r>
       <w:r>
+        <w:rPr>
+          <w:rFonts w:ascii="Arial" w:hAnsi="Arial" w:cs="Arial"/>
+          <w:sz w:val="22"/>
+          <w:szCs w:val="22"/>
+        </w:rPr>
         <w:t>: Gorakhpur, Uttar Pradesh, India</w:t>
       </w:r>
     </w:p>
     <w:p>
       <w:pPr>
-        <w:rPr>
+        <w:pStyle w:val="Heading2"/>
+        <w:jc w:val="both"/>
+        <w:rPr>
+          <w:rFonts w:ascii="Calibri" w:hAnsi="Calibri" w:cs="Calibri"/>
           <w:b/>
           <w:bCs/>
-        </w:rPr>
-      </w:pPr>
+          <w:sz w:val="24"/>
+          <w:szCs w:val="24"/>
+        </w:rPr>
+      </w:pPr>
+      <w:r>
+        <w:rPr>
+          <w:rFonts w:ascii="Calibri" w:hAnsi="Calibri" w:cs="Calibri"/>
+          <w:b/>
+          <w:bCs/>
+          <w:sz w:val="24"/>
+          <w:szCs w:val="24"/>
+        </w:rPr>
+        <w:t>SUMMARY</w:t>
+      </w:r>
     </w:p>
     <w:p>
       <w:pPr>
-        <w:rPr>
+        <w:spacing w:after="118"/>
+        <w:ind w:left="84"/>
+        <w:rPr>
+          <w:rFonts w:ascii="Arial" w:hAnsi="Arial" w:cs="Arial"/>
+          <w:sz w:val="22"/>
+          <w:szCs w:val="22"/>
+        </w:rPr>
+      </w:pPr>
+      <w:r>
+        <w:rPr>
+          <w:rFonts w:ascii="Arial" w:hAnsi="Arial" w:cs="Arial"/>
+          <w:sz w:val="22"/>
+          <w:szCs w:val="22"/>
+        </w:rPr>
+        <w:t>To secure a challenging role as a Full Stack Developer, where I can leverage my skills in web development, IoT, and programming to contribute to organizational growth while advancing my</w:t>
+      </w:r>
+      <w:r>
+        <w:rPr>
+          <w:rFonts w:ascii="Arial" w:hAnsi="Arial" w:cs="Arial"/>
+          <w:sz w:val="22"/>
+          <w:szCs w:val="22"/>
+        </w:rPr>
+        <w:t xml:space="preserve"> </w:t>
+      </w:r>
+      <w:r>
+        <w:rPr>
+          <w:rFonts w:ascii="Arial" w:hAnsi="Arial" w:cs="Arial"/>
+          <w:sz w:val="22"/>
+          <w:szCs w:val="22"/>
+        </w:rPr>
+        <w:t>professional expertise</w:t>
+      </w:r>
+      <w:r>
+        <w:rPr>
+          <w:rFonts w:ascii="Arial" w:hAnsi="Arial" w:cs="Arial"/>
+          <w:sz w:val="22"/>
+          <w:szCs w:val="22"/>
+        </w:rPr>
+        <w:t>.</w:t>
+      </w:r>
+      <w:r>
+        <w:rPr>
+          <w:rFonts w:ascii="Arial" w:hAnsi="Arial" w:cs="Arial"/>
+          <w:sz w:val="22"/>
+          <w:szCs w:val="22"/>
+        </w:rPr>
+        <w:t xml:space="preserve"> </w:t>
+      </w:r>
+      <w:r>
+        <w:rPr>
+          <w:rFonts w:ascii="Arial" w:hAnsi="Arial" w:cs="Arial"/>
+          <w:sz w:val="22"/>
+          <w:szCs w:val="22"/>
+        </w:rPr>
+        <w:t>You can review the portfolio here:</w:t>
+      </w:r>
+      <w:r>
+        <w:rPr>
+          <w:rFonts w:ascii="Arial" w:hAnsi="Arial" w:cs="Arial"/>
+          <w:sz w:val="22"/>
+          <w:szCs w:val="22"/>
+        </w:rPr>
+        <w:t xml:space="preserve"> </w:t>
+      </w:r>
+      <w:hyperlink r:id="rId8" w:history="1">
+        <w:r>
+          <w:rPr>
+            <w:rStyle w:val="Hyperlink"/>
+            <w:rFonts w:ascii="Arial" w:hAnsi="Arial" w:cs="Arial"/>
+            <w:color w:val="4C94D8" w:themeColor="text2" w:themeTint="80"/>
+            <w:sz w:val="22"/>
+            <w:szCs w:val="22"/>
+          </w:rPr>
+          <w:t>https://garvit-protfolio.netlify.app/</w:t>
+        </w:r>
+      </w:hyperlink>
+      <w:r>
+        <w:rPr>
+          <w:rFonts w:ascii="Arial" w:hAnsi="Arial" w:cs="Arial"/>
+          <w:sz w:val="22"/>
+          <w:szCs w:val="22"/>
+        </w:rPr>
+        <w:t xml:space="preserve"> .</w:t>
+      </w:r>
+    </w:p>
+    <w:p>
+      <w:pPr>
+        <w:pStyle w:val="Heading2"/>
+        <w:jc w:val="both"/>
+        <w:rPr>
+          <w:rFonts w:ascii="Calibri" w:hAnsi="Calibri" w:cs="Calibri"/>
           <w:b/>
           <w:bCs/>
-        </w:rPr>
-      </w:pPr>
-      <w:r>
-        <w:rPr>
+          <w:sz w:val="24"/>
+          <w:szCs w:val="24"/>
+        </w:rPr>
+      </w:pPr>
+      <w:r>
+        <w:rPr>
+          <w:rFonts w:ascii="Calibri" w:hAnsi="Calibri" w:cs="Calibri"/>
           <w:b/>
           <w:bCs/>
-        </w:rPr>
-        <w:t>Objective</w:t>
+          <w:sz w:val="24"/>
+          <w:szCs w:val="24"/>
+        </w:rPr>
+        <w:t xml:space="preserve">ACADEMIC PROJECTS    </w:t>
       </w:r>
     </w:p>
     <w:p>
-      <w:r>
-        <w:t xml:space="preserve"> To secure a challenging role as a Full Stack Developer, where I can leverage my skills in web development, IoT, and programming to contribute to organizational growth while advancing my professional expertise.</w:t>
+      <w:pPr>
+        <w:numPr>
+          <w:ilvl w:val="0"/>
+          <w:numId w:val="5"/>
+        </w:numPr>
+        <w:spacing w:after="15" w:line="265" w:lineRule="auto"/>
+        <w:ind w:hanging="360"/>
+        <w:jc w:val="both"/>
+        <w:rPr>
+          <w:rFonts w:ascii="Arial" w:eastAsia="Arial" w:hAnsi="Arial" w:cs="Arial"/>
+          <w:b/>
+          <w:sz w:val="22"/>
+          <w:szCs w:val="22"/>
+        </w:rPr>
+      </w:pPr>
+      <w:r>
+        <w:rPr>
+          <w:rFonts w:ascii="Arial" w:eastAsia="Arial" w:hAnsi="Arial" w:cs="Arial"/>
+          <w:b/>
+          <w:sz w:val="22"/>
+          <w:szCs w:val="22"/>
+        </w:rPr>
+        <w:t xml:space="preserve">Railway Reservation System (Journey) - </w:t>
+      </w:r>
+      <w:r>
+        <w:rPr>
+          <w:rFonts w:ascii="Arial" w:eastAsia="Arial" w:hAnsi="Arial" w:cs="Arial"/>
+          <w:bCs/>
+          <w:sz w:val="22"/>
+          <w:szCs w:val="22"/>
+        </w:rPr>
+        <w:t>Developed a fully functional IRCTC-style train booking system using PHP and MySQL. Enabled user registration and real-time ticket booking with backend validations and session management. Designed a mobile-responsive interface</w:t>
+      </w:r>
+      <w:r>
+        <w:rPr>
+          <w:rFonts w:ascii="Arial" w:eastAsia="Arial" w:hAnsi="Arial" w:cs="Arial"/>
+          <w:b/>
+          <w:sz w:val="22"/>
+          <w:szCs w:val="22"/>
+        </w:rPr>
+        <w:t xml:space="preserve">. </w:t>
       </w:r>
     </w:p>
     <w:p>
       <w:pPr>
-        <w:rPr>
+        <w:numPr>
+          <w:ilvl w:val="0"/>
+          <w:numId w:val="5"/>
+        </w:numPr>
+        <w:spacing w:after="15" w:line="265" w:lineRule="auto"/>
+        <w:ind w:hanging="360"/>
+        <w:jc w:val="both"/>
+        <w:rPr>
+          <w:rFonts w:ascii="Arial" w:hAnsi="Arial" w:cs="Arial"/>
+          <w:sz w:val="22"/>
+          <w:szCs w:val="22"/>
+        </w:rPr>
+      </w:pPr>
+      <w:r>
+        <w:rPr>
+          <w:rFonts w:ascii="Arial" w:hAnsi="Arial" w:cs="Arial"/>
           <w:b/>
           <w:bCs/>
-        </w:rPr>
-      </w:pPr>
+          <w:sz w:val="22"/>
+          <w:szCs w:val="22"/>
+        </w:rPr>
+        <w:t>To</w:t>
+      </w:r>
+      <w:r>
+        <w:rPr>
+          <w:rFonts w:ascii="Arial" w:hAnsi="Arial" w:cs="Arial"/>
+          <w:b/>
+          <w:bCs/>
+          <w:sz w:val="22"/>
+          <w:szCs w:val="22"/>
+        </w:rPr>
+        <w:t>-</w:t>
+      </w:r>
+      <w:r>
+        <w:rPr>
+          <w:rFonts w:ascii="Arial" w:hAnsi="Arial" w:cs="Arial"/>
+          <w:b/>
+          <w:bCs/>
+          <w:sz w:val="22"/>
+          <w:szCs w:val="22"/>
+        </w:rPr>
+        <w:t>Do Web App</w:t>
+      </w:r>
+      <w:r>
+        <w:rPr>
+          <w:rFonts w:ascii="Arial" w:hAnsi="Arial" w:cs="Arial"/>
+          <w:sz w:val="22"/>
+          <w:szCs w:val="22"/>
+        </w:rPr>
+        <w:t xml:space="preserve"> - A full-stack PHP &amp; MySQL-based task manager with user authentication, CRUD for notes, </w:t>
+      </w:r>
+      <w:r>
+        <w:rPr>
+          <w:rFonts w:ascii="Arial" w:hAnsi="Arial" w:cs="Arial"/>
+          <w:sz w:val="22"/>
+          <w:szCs w:val="22"/>
+        </w:rPr>
+        <w:t>Data Tables</w:t>
+      </w:r>
+      <w:r>
+        <w:rPr>
+          <w:rFonts w:ascii="Arial" w:hAnsi="Arial" w:cs="Arial"/>
+          <w:sz w:val="22"/>
+          <w:szCs w:val="22"/>
+        </w:rPr>
+        <w:t xml:space="preserve"> UI, and mobile responsiveness. </w:t>
+      </w:r>
     </w:p>
     <w:p>
-      <w:r>
-        <w:rPr>
+      <w:pPr>
+        <w:numPr>
+          <w:ilvl w:val="0"/>
+          <w:numId w:val="5"/>
+        </w:numPr>
+        <w:spacing w:after="101" w:line="265" w:lineRule="auto"/>
+        <w:ind w:hanging="360"/>
+        <w:jc w:val="both"/>
+        <w:rPr>
+          <w:rFonts w:ascii="Arial" w:hAnsi="Arial" w:cs="Arial"/>
+          <w:sz w:val="22"/>
+          <w:szCs w:val="22"/>
+        </w:rPr>
+      </w:pPr>
+      <w:r>
+        <w:rPr>
+          <w:rFonts w:ascii="Arial" w:eastAsia="Arial" w:hAnsi="Arial" w:cs="Arial"/>
+          <w:b/>
+          <w:sz w:val="22"/>
+          <w:szCs w:val="22"/>
+        </w:rPr>
+        <w:t>W</w:t>
+      </w:r>
+      <w:r>
+        <w:rPr>
+          <w:rFonts w:ascii="Arial" w:eastAsia="Arial" w:hAnsi="Arial" w:cs="Arial"/>
+          <w:b/>
+          <w:sz w:val="22"/>
+          <w:szCs w:val="22"/>
+        </w:rPr>
+        <w:t>eather App</w:t>
+      </w:r>
+      <w:r>
+        <w:rPr>
+          <w:rFonts w:ascii="Arial" w:eastAsia="Arial" w:hAnsi="Arial" w:cs="Arial"/>
+          <w:b/>
+          <w:sz w:val="22"/>
+          <w:szCs w:val="22"/>
+        </w:rPr>
+        <w:t xml:space="preserve"> </w:t>
+      </w:r>
+      <w:r>
+        <w:rPr>
+          <w:rFonts w:ascii="Arial" w:eastAsia="Arial" w:hAnsi="Arial" w:cs="Arial"/>
+          <w:b/>
+          <w:sz w:val="22"/>
+          <w:szCs w:val="22"/>
+        </w:rPr>
+        <w:t xml:space="preserve">- </w:t>
+      </w:r>
+      <w:r>
+        <w:rPr>
+          <w:rFonts w:ascii="Arial" w:hAnsi="Arial" w:cs="Arial"/>
+          <w:sz w:val="22"/>
+          <w:szCs w:val="22"/>
+        </w:rPr>
+        <w:t xml:space="preserve">Learned API requests for real-time data, </w:t>
+      </w:r>
+      <w:r>
+        <w:rPr>
+          <w:rFonts w:ascii="Arial" w:eastAsia="Arial" w:hAnsi="Arial" w:cs="Arial"/>
+          <w:b/>
+          <w:sz w:val="22"/>
+          <w:szCs w:val="22"/>
+        </w:rPr>
+        <w:t xml:space="preserve">asynchronous JavaScript </w:t>
+      </w:r>
+      <w:r>
+        <w:rPr>
+          <w:rFonts w:ascii="Arial" w:hAnsi="Arial" w:cs="Arial"/>
+          <w:sz w:val="22"/>
+          <w:szCs w:val="22"/>
+        </w:rPr>
+        <w:t>for smooth interactions, responsive design techniques, and creating engaging, visually appealing layouts for displaying weather data across devices.</w:t>
+      </w:r>
+      <w:r>
+        <w:rPr>
+          <w:rFonts w:ascii="Arial" w:hAnsi="Arial" w:cs="Arial"/>
+          <w:sz w:val="22"/>
+          <w:szCs w:val="22"/>
+        </w:rPr>
+        <w:t xml:space="preserve"> </w:t>
+      </w:r>
+      <w:r>
+        <w:rPr>
+          <w:rFonts w:ascii="Arial" w:hAnsi="Arial" w:cs="Arial"/>
+          <w:sz w:val="22"/>
+          <w:szCs w:val="22"/>
+        </w:rPr>
+        <w:t>You can review the portfolio here:</w:t>
+      </w:r>
+      <w:r>
+        <w:t xml:space="preserve"> </w:t>
+      </w:r>
+      <w:r>
+        <w:t xml:space="preserve"> </w:t>
+      </w:r>
+      <w:hyperlink r:id="rId9" w:history="1">
+        <w:r>
+          <w:rPr>
+            <w:rStyle w:val="Hyperlink"/>
+            <w:rFonts w:ascii="Arial" w:hAnsi="Arial" w:cs="Arial"/>
+            <w:sz w:val="22"/>
+            <w:szCs w:val="22"/>
+          </w:rPr>
+          <w:t>https://rainnow.netlify.app/</w:t>
+        </w:r>
+      </w:hyperlink>
+      <w:r>
+        <w:rPr>
+          <w:rFonts w:ascii="Arial" w:hAnsi="Arial" w:cs="Arial"/>
+          <w:sz w:val="22"/>
+          <w:szCs w:val="22"/>
+        </w:rPr>
+        <w:t xml:space="preserve"> .</w:t>
+      </w:r>
+      <w:r>
+        <w:rPr>
+          <w:rFonts w:ascii="Arial" w:hAnsi="Arial" w:cs="Arial"/>
+          <w:sz w:val="22"/>
+          <w:szCs w:val="22"/>
+        </w:rPr>
+        <w:t xml:space="preserve">   </w:t>
+      </w:r>
+    </w:p>
+    <w:p>
+      <w:pPr>
+        <w:pStyle w:val="Heading2"/>
+        <w:jc w:val="both"/>
+      </w:pPr>
+      <w:r>
+        <w:rPr>
+          <w:rFonts w:ascii="Calibri" w:hAnsi="Calibri" w:cs="Calibri"/>
           <w:b/>
           <w:bCs/>
-        </w:rPr>
-        <w:t>Education</w:t>
-      </w:r>
-      <w:r>
-        <w:t xml:space="preserve"> </w:t>
+          <w:sz w:val="24"/>
+          <w:szCs w:val="24"/>
+        </w:rPr>
+        <w:t>SKILLS</w:t>
+      </w:r>
+      <w:r>
+        <w:t xml:space="preserve">    </w:t>
       </w:r>
     </w:p>
     <w:p>
       <w:pPr>
-        <w:rPr>
+        <w:numPr>
+          <w:ilvl w:val="0"/>
+          <w:numId w:val="6"/>
+        </w:numPr>
+        <w:spacing w:after="144" w:line="265" w:lineRule="auto"/>
+        <w:ind w:hanging="360"/>
+        <w:jc w:val="both"/>
+        <w:rPr>
+          <w:rFonts w:ascii="Arial" w:hAnsi="Arial" w:cs="Arial"/>
+          <w:sz w:val="22"/>
+          <w:szCs w:val="22"/>
+        </w:rPr>
+      </w:pPr>
+      <w:r>
+        <w:rPr>
+          <w:rFonts w:ascii="Arial" w:eastAsia="Arial" w:hAnsi="Arial" w:cs="Arial"/>
+          <w:b/>
+          <w:sz w:val="22"/>
+          <w:szCs w:val="22"/>
+        </w:rPr>
+        <w:t xml:space="preserve">Programming Language - </w:t>
+      </w:r>
+      <w:r>
+        <w:rPr>
+          <w:rFonts w:ascii="Arial" w:hAnsi="Arial" w:cs="Arial"/>
+          <w:sz w:val="22"/>
+          <w:szCs w:val="22"/>
+        </w:rPr>
+        <w:t>C, C+</w:t>
+      </w:r>
+      <w:r>
+        <w:rPr>
+          <w:rFonts w:ascii="Arial" w:hAnsi="Arial" w:cs="Arial"/>
+          <w:sz w:val="22"/>
+          <w:szCs w:val="22"/>
+        </w:rPr>
+        <w:t>+</w:t>
+      </w:r>
+      <w:r>
+        <w:rPr>
+          <w:rFonts w:ascii="Arial" w:hAnsi="Arial" w:cs="Arial"/>
+          <w:sz w:val="22"/>
+          <w:szCs w:val="22"/>
+        </w:rPr>
+        <w:t>, JavaScrip</w:t>
+      </w:r>
+      <w:r>
+        <w:rPr>
+          <w:rFonts w:ascii="Arial" w:hAnsi="Arial" w:cs="Arial"/>
+          <w:sz w:val="22"/>
+          <w:szCs w:val="22"/>
+        </w:rPr>
+        <w:t>t</w:t>
+      </w:r>
+      <w:r>
+        <w:rPr>
+          <w:rFonts w:ascii="Arial" w:hAnsi="Arial" w:cs="Arial"/>
+          <w:sz w:val="22"/>
+          <w:szCs w:val="22"/>
+        </w:rPr>
+        <w:t>, PHP</w:t>
+      </w:r>
+      <w:r>
+        <w:rPr>
+          <w:rFonts w:ascii="Arial" w:hAnsi="Arial" w:cs="Arial"/>
+          <w:sz w:val="22"/>
+          <w:szCs w:val="22"/>
+        </w:rPr>
+        <w:t xml:space="preserve">.   </w:t>
+      </w:r>
+    </w:p>
+    <w:p>
+      <w:pPr>
+        <w:numPr>
+          <w:ilvl w:val="0"/>
+          <w:numId w:val="6"/>
+        </w:numPr>
+        <w:spacing w:after="163" w:line="265" w:lineRule="auto"/>
+        <w:ind w:hanging="360"/>
+        <w:jc w:val="both"/>
+        <w:rPr>
+          <w:rFonts w:ascii="Arial" w:hAnsi="Arial" w:cs="Arial"/>
+          <w:sz w:val="22"/>
+          <w:szCs w:val="22"/>
+        </w:rPr>
+      </w:pPr>
+      <w:r>
+        <w:rPr>
+          <w:rFonts w:ascii="Arial" w:eastAsia="Arial" w:hAnsi="Arial" w:cs="Arial"/>
+          <w:b/>
+          <w:sz w:val="22"/>
+          <w:szCs w:val="22"/>
+        </w:rPr>
+        <w:t xml:space="preserve">Web Development - </w:t>
+      </w:r>
+      <w:r>
+        <w:rPr>
+          <w:rFonts w:ascii="Arial" w:hAnsi="Arial" w:cs="Arial"/>
+          <w:sz w:val="22"/>
+          <w:szCs w:val="22"/>
+        </w:rPr>
+        <w:t>HTML, CSS,</w:t>
+      </w:r>
+      <w:r>
+        <w:rPr>
+          <w:rFonts w:ascii="Arial" w:hAnsi="Arial" w:cs="Arial"/>
+          <w:sz w:val="22"/>
+          <w:szCs w:val="22"/>
+        </w:rPr>
+        <w:t xml:space="preserve"> </w:t>
+      </w:r>
+      <w:r>
+        <w:rPr>
+          <w:rFonts w:ascii="Arial" w:hAnsi="Arial" w:cs="Arial"/>
+          <w:sz w:val="22"/>
+          <w:szCs w:val="22"/>
+        </w:rPr>
+        <w:t>React JS, Tailwind</w:t>
+      </w:r>
+      <w:r>
+        <w:rPr>
+          <w:rFonts w:ascii="Arial" w:hAnsi="Arial" w:cs="Arial"/>
+          <w:sz w:val="22"/>
+          <w:szCs w:val="22"/>
+        </w:rPr>
+        <w:t>, MySQL</w:t>
+      </w:r>
+      <w:r>
+        <w:rPr>
+          <w:rFonts w:ascii="Arial" w:hAnsi="Arial" w:cs="Arial"/>
+          <w:sz w:val="22"/>
+          <w:szCs w:val="22"/>
+        </w:rPr>
+        <w:t xml:space="preserve">.   </w:t>
+      </w:r>
+    </w:p>
+    <w:p>
+      <w:pPr>
+        <w:numPr>
+          <w:ilvl w:val="0"/>
+          <w:numId w:val="6"/>
+        </w:numPr>
+        <w:spacing w:after="232" w:line="265" w:lineRule="auto"/>
+        <w:ind w:hanging="360"/>
+        <w:jc w:val="both"/>
+        <w:rPr>
+          <w:rFonts w:ascii="Arial" w:hAnsi="Arial" w:cs="Arial"/>
+          <w:sz w:val="22"/>
+          <w:szCs w:val="22"/>
+        </w:rPr>
+      </w:pPr>
+      <w:r>
+        <w:rPr>
+          <w:rFonts w:ascii="Arial" w:eastAsia="Arial" w:hAnsi="Arial" w:cs="Arial"/>
+          <w:b/>
+          <w:sz w:val="22"/>
+          <w:szCs w:val="22"/>
+        </w:rPr>
+        <w:t xml:space="preserve">Tools – </w:t>
+      </w:r>
+      <w:proofErr w:type="spellStart"/>
+      <w:r>
+        <w:rPr>
+          <w:rFonts w:ascii="Arial" w:hAnsi="Arial" w:cs="Arial"/>
+          <w:sz w:val="22"/>
+          <w:szCs w:val="22"/>
+        </w:rPr>
+        <w:t>Github</w:t>
+      </w:r>
+      <w:proofErr w:type="spellEnd"/>
+      <w:r>
+        <w:rPr>
+          <w:rFonts w:ascii="Arial" w:hAnsi="Arial" w:cs="Arial"/>
+          <w:sz w:val="22"/>
+          <w:szCs w:val="22"/>
+        </w:rPr>
+        <w:t xml:space="preserve">.    </w:t>
+      </w:r>
+    </w:p>
+    <w:p>
+      <w:pPr>
+        <w:numPr>
+          <w:ilvl w:val="0"/>
+          <w:numId w:val="6"/>
+        </w:numPr>
+        <w:spacing w:after="232" w:line="265" w:lineRule="auto"/>
+        <w:ind w:hanging="360"/>
+        <w:jc w:val="both"/>
+        <w:rPr>
+          <w:rFonts w:ascii="Arial" w:hAnsi="Arial" w:cs="Arial"/>
+          <w:sz w:val="22"/>
+          <w:szCs w:val="22"/>
+        </w:rPr>
+      </w:pPr>
+      <w:r>
+        <w:rPr>
+          <w:rFonts w:ascii="Arial" w:eastAsia="Arial" w:hAnsi="Arial" w:cs="Arial"/>
+          <w:b/>
+          <w:sz w:val="22"/>
+          <w:szCs w:val="22"/>
+        </w:rPr>
+        <w:t>Soft Skills -</w:t>
+      </w:r>
+      <w:r>
+        <w:rPr>
+          <w:rFonts w:ascii="Arial" w:hAnsi="Arial" w:cs="Arial"/>
+          <w:sz w:val="22"/>
+          <w:szCs w:val="22"/>
+        </w:rPr>
+        <w:t xml:space="preserve"> Problem-solving, teamwork, effective communication.</w:t>
+      </w:r>
+    </w:p>
+    <w:p>
+      <w:pPr>
+        <w:pStyle w:val="Heading2"/>
+        <w:jc w:val="both"/>
+      </w:pPr>
+      <w:r>
+        <w:rPr>
+          <w:rFonts w:ascii="Calibri" w:hAnsi="Calibri" w:cs="Calibri"/>
           <w:b/>
           <w:bCs/>
-        </w:rPr>
-      </w:pPr>
-      <w:r>
-        <w:t xml:space="preserve">Bachelor of Computer Applications (BCA) </w:t>
+          <w:sz w:val="24"/>
+          <w:szCs w:val="24"/>
+        </w:rPr>
+        <w:t>EDUCATION</w:t>
+      </w:r>
+      <w:r>
+        <w:t xml:space="preserve">    </w:t>
       </w:r>
     </w:p>
     <w:p>
-      <w:r>
-        <w:t xml:space="preserve">Deen Dayal Upadhyaya (DDU) University, Gorakhpur </w:t>
+      <w:pPr>
+        <w:numPr>
+          <w:ilvl w:val="0"/>
+          <w:numId w:val="7"/>
+        </w:numPr>
+        <w:spacing w:after="173" w:line="265" w:lineRule="auto"/>
+        <w:ind w:hanging="360"/>
+        <w:jc w:val="both"/>
+        <w:rPr>
+          <w:rFonts w:ascii="Arial" w:hAnsi="Arial" w:cs="Arial"/>
+          <w:sz w:val="22"/>
+          <w:szCs w:val="22"/>
+        </w:rPr>
+      </w:pPr>
+      <w:r>
+        <w:rPr>
+          <w:rFonts w:ascii="Arial" w:eastAsia="Arial" w:hAnsi="Arial" w:cs="Arial"/>
+          <w:b/>
+          <w:sz w:val="22"/>
+          <w:szCs w:val="22"/>
+        </w:rPr>
+        <w:t xml:space="preserve">BCA </w:t>
+      </w:r>
+      <w:r>
+        <w:rPr>
+          <w:rFonts w:ascii="Arial" w:hAnsi="Arial" w:cs="Arial"/>
+          <w:sz w:val="22"/>
+          <w:szCs w:val="22"/>
+        </w:rPr>
+        <w:t xml:space="preserve">Institute of Technology and Management, Gorakhpur </w:t>
+      </w:r>
+      <w:r>
+        <w:rPr>
+          <w:rFonts w:ascii="Arial" w:eastAsia="Arial" w:hAnsi="Arial" w:cs="Arial"/>
+          <w:b/>
+          <w:sz w:val="22"/>
+          <w:szCs w:val="22"/>
+        </w:rPr>
+        <w:t xml:space="preserve">|    </w:t>
+      </w:r>
+      <w:r>
+        <w:rPr>
+          <w:rFonts w:ascii="Arial" w:hAnsi="Arial" w:cs="Arial"/>
+          <w:color w:val="0D8FCD"/>
+          <w:sz w:val="22"/>
+          <w:szCs w:val="22"/>
+        </w:rPr>
+        <w:t>2022</w:t>
       </w:r>
     </w:p>
     <w:p>
-      <w:r>
-        <w:t>Expected Graduation: 2025</w:t>
+      <w:pPr>
+        <w:numPr>
+          <w:ilvl w:val="0"/>
+          <w:numId w:val="7"/>
+        </w:numPr>
+        <w:spacing w:after="149" w:line="265" w:lineRule="auto"/>
+        <w:ind w:hanging="360"/>
+        <w:jc w:val="both"/>
+        <w:rPr>
+          <w:rFonts w:ascii="Arial" w:hAnsi="Arial" w:cs="Arial"/>
+          <w:sz w:val="22"/>
+          <w:szCs w:val="22"/>
+        </w:rPr>
+      </w:pPr>
+      <w:r>
+        <w:rPr>
+          <w:rFonts w:ascii="Arial" w:eastAsia="Arial" w:hAnsi="Arial" w:cs="Arial"/>
+          <w:b/>
+          <w:sz w:val="22"/>
+          <w:szCs w:val="22"/>
+        </w:rPr>
+        <w:t xml:space="preserve">12th </w:t>
+      </w:r>
+      <w:r>
+        <w:rPr>
+          <w:rFonts w:ascii="Arial" w:hAnsi="Arial" w:cs="Arial"/>
+          <w:sz w:val="22"/>
+          <w:szCs w:val="22"/>
+        </w:rPr>
+        <w:t>Central Public Academy, Gorakhpur</w:t>
+      </w:r>
+      <w:r>
+        <w:rPr>
+          <w:rFonts w:ascii="Arial" w:eastAsia="Arial" w:hAnsi="Arial" w:cs="Arial"/>
+          <w:b/>
+          <w:sz w:val="22"/>
+          <w:szCs w:val="22"/>
+        </w:rPr>
+        <w:t xml:space="preserve"> </w:t>
+      </w:r>
+      <w:r>
+        <w:rPr>
+          <w:rFonts w:ascii="Arial" w:hAnsi="Arial" w:cs="Arial"/>
+          <w:sz w:val="22"/>
+          <w:szCs w:val="22"/>
+        </w:rPr>
+        <w:t xml:space="preserve">| </w:t>
+      </w:r>
+      <w:r>
+        <w:rPr>
+          <w:rFonts w:ascii="Arial" w:hAnsi="Arial" w:cs="Arial"/>
+          <w:color w:val="0D8FCD"/>
+          <w:sz w:val="22"/>
+          <w:szCs w:val="22"/>
+        </w:rPr>
+        <w:t>2021</w:t>
       </w:r>
     </w:p>
     <w:p>
       <w:pPr>
-        <w:rPr>
+        <w:numPr>
+          <w:ilvl w:val="0"/>
+          <w:numId w:val="7"/>
+        </w:numPr>
+        <w:spacing w:after="237" w:line="265" w:lineRule="auto"/>
+        <w:ind w:hanging="360"/>
+        <w:jc w:val="both"/>
+        <w:rPr>
+          <w:rFonts w:ascii="Arial" w:hAnsi="Arial" w:cs="Arial"/>
+          <w:sz w:val="22"/>
+          <w:szCs w:val="22"/>
+        </w:rPr>
+      </w:pPr>
+      <w:r>
+        <w:rPr>
+          <w:rFonts w:ascii="Arial" w:eastAsia="Arial" w:hAnsi="Arial" w:cs="Arial"/>
+          <w:b/>
+          <w:sz w:val="22"/>
+          <w:szCs w:val="22"/>
+        </w:rPr>
+        <w:t xml:space="preserve">10th </w:t>
+      </w:r>
+      <w:r>
+        <w:rPr>
+          <w:rFonts w:ascii="Arial" w:hAnsi="Arial" w:cs="Arial"/>
+          <w:sz w:val="22"/>
+          <w:szCs w:val="22"/>
+        </w:rPr>
+        <w:t>Central Public Academy, Gorakhpur</w:t>
+      </w:r>
+      <w:r>
+        <w:rPr>
+          <w:rFonts w:ascii="Arial" w:eastAsia="Arial" w:hAnsi="Arial" w:cs="Arial"/>
+          <w:b/>
+          <w:i/>
+          <w:sz w:val="22"/>
+          <w:szCs w:val="22"/>
+        </w:rPr>
+        <w:t xml:space="preserve"> </w:t>
+      </w:r>
+      <w:r>
+        <w:rPr>
+          <w:rFonts w:ascii="Arial" w:hAnsi="Arial" w:cs="Arial"/>
+          <w:sz w:val="22"/>
+          <w:szCs w:val="22"/>
+        </w:rPr>
+        <w:t xml:space="preserve">| </w:t>
+      </w:r>
+      <w:r>
+        <w:rPr>
+          <w:rFonts w:ascii="Arial" w:hAnsi="Arial" w:cs="Arial"/>
+          <w:color w:val="0D8FCD"/>
+          <w:sz w:val="22"/>
+          <w:szCs w:val="22"/>
+        </w:rPr>
+        <w:t>2019</w:t>
+      </w:r>
+    </w:p>
+    <w:p>
+      <w:pPr>
+        <w:pStyle w:val="Heading2"/>
+        <w:jc w:val="both"/>
+      </w:pPr>
+      <w:r>
+        <w:rPr>
+          <w:rFonts w:ascii="Calibri" w:hAnsi="Calibri" w:cs="Calibri"/>
           <w:b/>
           <w:bCs/>
-        </w:rPr>
-      </w:pPr>
+          <w:sz w:val="24"/>
+          <w:szCs w:val="24"/>
+        </w:rPr>
+        <w:t>INTERNSHIPS</w:t>
+      </w:r>
+      <w:r>
+        <w:t xml:space="preserve">    </w:t>
+      </w:r>
     </w:p>
     <w:p>
-      <w:r>
-        <w:rPr>
+      <w:pPr>
+        <w:numPr>
+          <w:ilvl w:val="0"/>
+          <w:numId w:val="8"/>
+        </w:numPr>
+        <w:spacing w:after="176" w:line="265" w:lineRule="auto"/>
+        <w:ind w:hanging="360"/>
+        <w:jc w:val="both"/>
+        <w:rPr>
+          <w:rFonts w:ascii="Arial" w:hAnsi="Arial" w:cs="Arial"/>
+          <w:sz w:val="22"/>
+          <w:szCs w:val="22"/>
+        </w:rPr>
+      </w:pPr>
+      <w:r>
+        <w:rPr>
+          <w:rFonts w:ascii="Arial" w:eastAsia="Arial" w:hAnsi="Arial" w:cs="Arial"/>
+          <w:b/>
+          <w:sz w:val="22"/>
+          <w:szCs w:val="22"/>
+        </w:rPr>
+        <w:t xml:space="preserve">C Language - </w:t>
+      </w:r>
+      <w:r>
+        <w:rPr>
+          <w:rFonts w:ascii="Arial" w:hAnsi="Arial" w:cs="Arial"/>
+          <w:sz w:val="22"/>
+          <w:szCs w:val="22"/>
+        </w:rPr>
+        <w:t xml:space="preserve">I learned basic of data structures, algorithms, memory management, while developing efficient code and debugging techniques for real-world application    </w:t>
+      </w:r>
+    </w:p>
+    <w:p>
+      <w:pPr>
+        <w:pStyle w:val="Heading2"/>
+        <w:jc w:val="both"/>
+      </w:pPr>
+      <w:r>
+        <w:rPr>
+          <w:rFonts w:ascii="Calibri" w:eastAsia="Calibri" w:hAnsi="Calibri" w:cs="Calibri"/>
           <w:b/>
           <w:bCs/>
-        </w:rPr>
-        <w:t>Skills</w:t>
+          <w:sz w:val="24"/>
+          <w:szCs w:val="24"/>
+        </w:rPr>
+        <w:t>CERTIFICATES</w:t>
+      </w:r>
+      <w:r>
+        <w:t xml:space="preserve">    </w:t>
       </w:r>
     </w:p>
     <w:p>
       <w:pPr>
         <w:numPr>
           <w:ilvl w:val="0"/>
-          <w:numId w:val="1"/>
+          <w:numId w:val="8"/>
         </w:numPr>
-      </w:pPr>
-      <w:r>
-        <w:t>Programming Languages: C, PHP, JavaScript</w:t>
+        <w:ind w:hanging="360"/>
+        <w:jc w:val="both"/>
+        <w:rPr>
+          <w:rFonts w:ascii="Arial" w:hAnsi="Arial" w:cs="Arial"/>
+          <w:sz w:val="22"/>
+          <w:szCs w:val="22"/>
+        </w:rPr>
+      </w:pPr>
+      <w:r>
+        <w:rPr>
+          <w:rFonts w:ascii="Arial" w:hAnsi="Arial" w:cs="Arial"/>
+          <w:sz w:val="22"/>
+          <w:szCs w:val="22"/>
+        </w:rPr>
+        <w:t>Trident Engineers Certification in C Language</w:t>
       </w:r>
     </w:p>
     <w:p>
       <w:pPr>
         <w:numPr>
           <w:ilvl w:val="0"/>
-          <w:numId w:val="1"/>
+          <w:numId w:val="8"/>
         </w:numPr>
-      </w:pPr>
-      <w:r>
-        <w:t>Web Development: HTML, CSS, JavaScript, PHP, MySQL</w:t>
+        <w:ind w:hanging="360"/>
+        <w:jc w:val="both"/>
+        <w:rPr>
+          <w:rFonts w:ascii="Arial" w:hAnsi="Arial" w:cs="Arial"/>
+          <w:sz w:val="22"/>
+          <w:szCs w:val="22"/>
+        </w:rPr>
+      </w:pPr>
+      <w:r>
+        <w:rPr>
+          <w:rFonts w:ascii="Arial" w:hAnsi="Arial" w:cs="Arial"/>
+          <w:sz w:val="22"/>
+          <w:szCs w:val="22"/>
+        </w:rPr>
+        <w:t>Samsung Innovation Campus in IoT</w:t>
       </w:r>
     </w:p>
     <w:p>
       <w:pPr>
-        <w:numPr>
-          <w:ilvl w:val="0"/>
-          <w:numId w:val="1"/>
-        </w:numPr>
-      </w:pPr>
-      <w:r>
-        <w:t>Database Management: Oracle, PL/SQL, MySQL</w:t>
+        <w:pStyle w:val="Heading2"/>
+        <w:jc w:val="both"/>
+        <w:rPr>
+          <w:rFonts w:ascii="Calibri" w:hAnsi="Calibri" w:cs="Calibri"/>
+          <w:sz w:val="24"/>
+          <w:szCs w:val="24"/>
+        </w:rPr>
+      </w:pPr>
+      <w:r>
+        <w:rPr>
+          <w:rFonts w:ascii="Calibri" w:hAnsi="Calibri" w:cs="Calibri"/>
+          <w:b/>
+          <w:bCs/>
+          <w:sz w:val="24"/>
+          <w:szCs w:val="24"/>
+        </w:rPr>
+        <w:t>HOBB</w:t>
+      </w:r>
+      <w:r>
+        <w:rPr>
+          <w:rFonts w:ascii="Calibri" w:hAnsi="Calibri" w:cs="Calibri"/>
+          <w:b/>
+          <w:bCs/>
+          <w:sz w:val="24"/>
+          <w:szCs w:val="24"/>
+        </w:rPr>
+        <w:t>IES &amp; INTERESTS</w:t>
+      </w:r>
+      <w:r>
+        <w:rPr>
+          <w:rFonts w:ascii="Calibri" w:hAnsi="Calibri" w:cs="Calibri"/>
+          <w:sz w:val="24"/>
+          <w:szCs w:val="24"/>
+        </w:rPr>
+        <w:t xml:space="preserve">   </w:t>
       </w:r>
     </w:p>
     <w:p>
       <w:pPr>
-        <w:numPr>
-          <w:ilvl w:val="0"/>
-          <w:numId w:val="1"/>
-        </w:numPr>
-      </w:pPr>
-      <w:r>
-        <w:t>Soft Skills: Problem-solving, teamwork, effective communication</w:t>
+        <w:jc w:val="both"/>
+        <w:rPr>
+          <w:rFonts w:ascii="Arial" w:hAnsi="Arial" w:cs="Arial"/>
+          <w:sz w:val="22"/>
+          <w:szCs w:val="22"/>
+        </w:rPr>
+      </w:pPr>
+      <w:r>
+        <w:rPr>
+          <w:rFonts w:ascii="Arial" w:hAnsi="Arial" w:cs="Arial"/>
+        </w:rPr>
+        <w:t xml:space="preserve">● </w:t>
+      </w:r>
+      <w:bookmarkEnd w:id="0"/>
+      <w:r>
+        <w:rPr>
+          <w:rFonts w:ascii="Arial" w:hAnsi="Arial" w:cs="Arial"/>
+        </w:rPr>
+        <w:t xml:space="preserve">    </w:t>
+      </w:r>
+      <w:r>
+        <w:rPr>
+          <w:rFonts w:ascii="Arial" w:hAnsi="Arial" w:cs="Arial"/>
+          <w:sz w:val="22"/>
+          <w:szCs w:val="22"/>
+        </w:rPr>
+        <w:t>Exploring new technologies</w:t>
       </w:r>
     </w:p>
     <w:p>
       <w:pPr>
-        <w:rPr>
-          <w:b/>
-          <w:bCs/>
-        </w:rPr>
-      </w:pPr>
+        <w:jc w:val="both"/>
+        <w:rPr>
+          <w:rFonts w:ascii="Arial" w:hAnsi="Arial" w:cs="Arial"/>
+          <w:sz w:val="22"/>
+          <w:szCs w:val="22"/>
+        </w:rPr>
+      </w:pPr>
+      <w:r>
+        <w:rPr>
+          <w:rFonts w:ascii="Arial" w:hAnsi="Arial" w:cs="Arial"/>
+          <w:sz w:val="22"/>
+          <w:szCs w:val="22"/>
+        </w:rPr>
+        <w:t>●</w:t>
+      </w:r>
+      <w:r>
+        <w:rPr>
+          <w:rFonts w:ascii="Arial" w:hAnsi="Arial" w:cs="Arial"/>
+          <w:sz w:val="22"/>
+          <w:szCs w:val="22"/>
+        </w:rPr>
+        <w:t xml:space="preserve">     </w:t>
+      </w:r>
+      <w:r>
+        <w:rPr>
+          <w:rFonts w:ascii="Arial" w:hAnsi="Arial" w:cs="Arial"/>
+          <w:sz w:val="22"/>
+          <w:szCs w:val="22"/>
+        </w:rPr>
+        <w:t>Building web applications</w:t>
+      </w:r>
     </w:p>
     <w:p>
-      <w:r>
-        <w:rPr>
-          <w:b/>
-          <w:bCs/>
-        </w:rPr>
-        <w:t>Projects</w:t>
+      <w:pPr>
+        <w:jc w:val="both"/>
+        <w:rPr>
+          <w:rFonts w:ascii="Arial" w:hAnsi="Arial" w:cs="Arial"/>
+          <w:sz w:val="22"/>
+          <w:szCs w:val="22"/>
+        </w:rPr>
+      </w:pPr>
+      <w:r>
+        <w:rPr>
+          <w:rFonts w:ascii="Arial" w:hAnsi="Arial" w:cs="Arial"/>
+          <w:sz w:val="22"/>
+          <w:szCs w:val="22"/>
+        </w:rPr>
+        <w:t xml:space="preserve">● </w:t>
+      </w:r>
+      <w:r>
+        <w:rPr>
+          <w:rFonts w:ascii="Arial" w:hAnsi="Arial" w:cs="Arial"/>
+          <w:sz w:val="22"/>
+          <w:szCs w:val="22"/>
+        </w:rPr>
+        <w:t xml:space="preserve">    </w:t>
+      </w:r>
+      <w:r>
+        <w:rPr>
+          <w:rFonts w:ascii="Arial" w:hAnsi="Arial" w:cs="Arial"/>
+          <w:sz w:val="22"/>
+          <w:szCs w:val="22"/>
+        </w:rPr>
+        <w:t>Learning about IoT systems</w:t>
       </w:r>
     </w:p>
-    <w:p>
-      <w:pPr>
-        <w:numPr>
-          <w:ilvl w:val="0"/>
-          <w:numId w:val="2"/>
-        </w:numPr>
-      </w:pPr>
-      <w:r>
-        <w:rPr>
-          <w:b/>
-          <w:bCs/>
-        </w:rPr>
-        <w:t>Basic Calculator Application</w:t>
-      </w:r>
-    </w:p>
-    <w:p>
-      <w:pPr>
-        <w:numPr>
-          <w:ilvl w:val="1"/>
-          <w:numId w:val="2"/>
-        </w:numPr>
-      </w:pPr>
-      <w:r>
-        <w:t>Developed a simple calculator using C to perform basic arithmetic operations.</w:t>
-      </w:r>
-    </w:p>
-    <w:p>
-      <w:pPr>
-        <w:numPr>
-          <w:ilvl w:val="1"/>
-          <w:numId w:val="2"/>
-        </w:numPr>
-      </w:pPr>
-      <w:r>
-        <w:t>Focused on user-friendly input handling and efficient computation logic.</w:t>
-      </w:r>
-    </w:p>
-    <w:p>
-      <w:pPr>
-        <w:numPr>
-          <w:ilvl w:val="0"/>
-          <w:numId w:val="2"/>
-        </w:numPr>
-      </w:pPr>
-      <w:r>
-        <w:rPr>
-          <w:b/>
-          <w:bCs/>
-        </w:rPr>
-        <w:t>Static Portfolio Website</w:t>
-      </w:r>
-    </w:p>
-    <w:p>
-      <w:pPr>
-        <w:numPr>
-          <w:ilvl w:val="1"/>
-          <w:numId w:val="2"/>
-        </w:numPr>
-      </w:pPr>
-      <w:r>
-        <w:t>Created a personal portfolio website using HTML, CSS, and JavaScript.</w:t>
-      </w:r>
-    </w:p>
-    <w:p>
-      <w:pPr>
-        <w:numPr>
-          <w:ilvl w:val="1"/>
-          <w:numId w:val="2"/>
-        </w:numPr>
-      </w:pPr>
-      <w:r>
-        <w:t>Showcased skills, education, and certifications on the site.</w:t>
-      </w:r>
-    </w:p>
-    <w:p>
-      <w:r>
-        <w:rPr>
-          <w:b/>
-          <w:bCs/>
-        </w:rPr>
-        <w:t>Certifications</w:t>
-      </w:r>
-    </w:p>
-    <w:p>
-      <w:pPr>
-        <w:numPr>
-          <w:ilvl w:val="0"/>
-          <w:numId w:val="3"/>
-        </w:numPr>
-      </w:pPr>
-      <w:r>
-        <w:t>Samsung Innovation Campus in IoT</w:t>
-      </w:r>
-    </w:p>
-    <w:p>
-      <w:pPr>
-        <w:numPr>
-          <w:ilvl w:val="0"/>
-          <w:numId w:val="3"/>
-        </w:numPr>
-      </w:pPr>
-      <w:r>
-        <w:t>Trident Engineers Certification in C Language</w:t>
-      </w:r>
-    </w:p>
-    <w:p>
-      <w:r>
-        <w:rPr>
-          <w:b/>
-          <w:bCs/>
-        </w:rPr>
-        <w:t>Hobbies &amp; Interests</w:t>
-      </w:r>
-    </w:p>
-    <w:p>
-      <w:pPr>
-        <w:numPr>
-          <w:ilvl w:val="0"/>
-          <w:numId w:val="4"/>
-        </w:numPr>
-      </w:pPr>
-      <w:r>
-        <w:t>Exploring new technologies</w:t>
-      </w:r>
-    </w:p>
-    <w:p>
-      <w:pPr>
-        <w:numPr>
-          <w:ilvl w:val="0"/>
-          <w:numId w:val="4"/>
-        </w:numPr>
-      </w:pPr>
-      <w:r>
-        <w:t>Building web applications</w:t>
-      </w:r>
-    </w:p>
-    <w:p>
-      <w:pPr>
-        <w:numPr>
-          <w:ilvl w:val="0"/>
-          <w:numId w:val="4"/>
-        </w:numPr>
-      </w:pPr>
-      <w:r>
-        <w:t>Learning about IoT systems</w:t>
-      </w:r>
-    </w:p>
-    <w:p/>
     <w:sectPr>
       <w:pgSz w:w="11906" w:h="16838"/>
       <w:pgMar w:top="1440" w:right="1440" w:bottom="1440" w:left="1440" w:header="708" w:footer="708" w:gutter="0"/>
@@ -347,8 +1178,58 @@
 </w:document>
 </file>
 
+<file path=word/endnotes.xml><?xml version="1.0" encoding="utf-8"?>
+<w:endnotes xmlns:wpc="http://schemas.microsoft.com/office/word/2010/wordprocessingCanvas" xmlns:cx="http://schemas.microsoft.com/office/drawing/2014/chartex" xmlns:cx1="http://schemas.microsoft.com/office/drawing/2015/9/8/chartex" xmlns:cx2="http://schemas.microsoft.com/office/drawing/2015/10/21/chartex" xmlns:cx3="http://schemas.microsoft.com/office/drawing/2016/5/9/chartex" xmlns:cx4="http://schemas.microsoft.com/office/drawing/2016/5/10/chartex" xmlns:cx5="http://schemas.microsoft.com/office/drawing/2016/5/11/chartex" xmlns:cx6="http://schemas.microsoft.com/office/drawing/2016/5/12/chartex" xmlns:cx7="http://schemas.microsoft.com/office/drawing/2016/5/13/chartex" xmlns:cx8="http://schemas.microsoft.com/office/drawing/2016/5/14/chartex" xmlns:mc="http://schemas.openxmlformats.org/markup-compatibility/2006" xmlns:aink="http://schemas.microsoft.com/office/drawing/2016/ink" xmlns:am3d="http://schemas.microsoft.com/office/drawing/2017/model3d" xmlns:o="urn:schemas-microsoft-com:office:office" xmlns:oel="http://schemas.microsoft.com/office/2019/extlst" xmlns:r="http://schemas.openxmlformats.org/officeDocument/2006/relationships" xmlns:m="http://schemas.openxmlformats.org/officeDocument/2006/math" xmlns:v="urn:schemas-microsoft-com:vml" xmlns:wp14="http://schemas.microsoft.com/office/word/2010/wordprocessingDrawing" xmlns:wp="http://schemas.openxmlformats.org/drawingml/2006/wordprocessingDrawing" xmlns:w10="urn:schemas-microsoft-com:office:word" xmlns:w="http://schemas.openxmlformats.org/wordprocessingml/2006/main" xmlns:w14="http://schemas.microsoft.com/office/word/2010/wordml" xmlns:w15="http://schemas.microsoft.com/office/word/2012/wordml" xmlns:w16cex="http://schemas.microsoft.com/office/word/2018/wordml/cex" xmlns:w16cid="http://schemas.microsoft.com/office/word/2016/wordml/cid" xmlns:w16="http://schemas.microsoft.com/office/word/2018/wordml" xmlns:w16du="http://schemas.microsoft.com/office/word/2023/wordml/word16du" xmlns:w16sdtdh="http://schemas.microsoft.com/office/word/2020/wordml/sdtdatahash" xmlns:w16sdtfl="http://schemas.microsoft.com/office/word/2024/wordml/sdtformatlock" xmlns:w16se="http://schemas.microsoft.com/office/word/2015/wordml/symex" xmlns:wpg="http://schemas.microsoft.com/office/word/2010/wordprocessingGroup" xmlns:wpi="http://schemas.microsoft.com/office/word/2010/wordprocessingInk" xmlns:wne="http://schemas.microsoft.com/office/word/2006/wordml" xmlns:wps="http://schemas.microsoft.com/office/word/2010/wordprocessingShape" mc:Ignorable="w14 w15 w16se w16cid w16 w16cex w16sdtdh w16sdtfl w16du wp14">
+  <w:endnote w:type="separator" w:id="-1">
+    <w:p>
+      <w:pPr>
+        <w:spacing w:after="0" w:line="240" w:lineRule="auto"/>
+      </w:pPr>
+      <w:r>
+        <w:separator/>
+      </w:r>
+    </w:p>
+  </w:endnote>
+  <w:endnote w:type="continuationSeparator" w:id="0">
+    <w:p>
+      <w:pPr>
+        <w:spacing w:after="0" w:line="240" w:lineRule="auto"/>
+      </w:pPr>
+      <w:r>
+        <w:continuationSeparator/>
+      </w:r>
+    </w:p>
+  </w:endnote>
+</w:endnotes>
+</file>
+
+<file path=word/footnotes.xml><?xml version="1.0" encoding="utf-8"?>
+<w:footnotes xmlns:wpc="http://schemas.microsoft.com/office/word/2010/wordprocessingCanvas" xmlns:cx="http://schemas.microsoft.com/office/drawing/2014/chartex" xmlns:cx1="http://schemas.microsoft.com/office/drawing/2015/9/8/chartex" xmlns:cx2="http://schemas.microsoft.com/office/drawing/2015/10/21/chartex" xmlns:cx3="http://schemas.microsoft.com/office/drawing/2016/5/9/chartex" xmlns:cx4="http://schemas.microsoft.com/office/drawing/2016/5/10/chartex" xmlns:cx5="http://schemas.microsoft.com/office/drawing/2016/5/11/chartex" xmlns:cx6="http://schemas.microsoft.com/office/drawing/2016/5/12/chartex" xmlns:cx7="http://schemas.microsoft.com/office/drawing/2016/5/13/chartex" xmlns:cx8="http://schemas.microsoft.com/office/drawing/2016/5/14/chartex" xmlns:mc="http://schemas.openxmlformats.org/markup-compatibility/2006" xmlns:aink="http://schemas.microsoft.com/office/drawing/2016/ink" xmlns:am3d="http://schemas.microsoft.com/office/drawing/2017/model3d" xmlns:o="urn:schemas-microsoft-com:office:office" xmlns:oel="http://schemas.microsoft.com/office/2019/extlst" xmlns:r="http://schemas.openxmlformats.org/officeDocument/2006/relationships" xmlns:m="http://schemas.openxmlformats.org/officeDocument/2006/math" xmlns:v="urn:schemas-microsoft-com:vml" xmlns:wp14="http://schemas.microsoft.com/office/word/2010/wordprocessingDrawing" xmlns:wp="http://schemas.openxmlformats.org/drawingml/2006/wordprocessingDrawing" xmlns:w10="urn:schemas-microsoft-com:office:word" xmlns:w="http://schemas.openxmlformats.org/wordprocessingml/2006/main" xmlns:w14="http://schemas.microsoft.com/office/word/2010/wordml" xmlns:w15="http://schemas.microsoft.com/office/word/2012/wordml" xmlns:w16cex="http://schemas.microsoft.com/office/word/2018/wordml/cex" xmlns:w16cid="http://schemas.microsoft.com/office/word/2016/wordml/cid" xmlns:w16="http://schemas.microsoft.com/office/word/2018/wordml" xmlns:w16du="http://schemas.microsoft.com/office/word/2023/wordml/word16du" xmlns:w16sdtdh="http://schemas.microsoft.com/office/word/2020/wordml/sdtdatahash" xmlns:w16sdtfl="http://schemas.microsoft.com/office/word/2024/wordml/sdtformatlock" xmlns:w16se="http://schemas.microsoft.com/office/word/2015/wordml/symex" xmlns:wpg="http://schemas.microsoft.com/office/word/2010/wordprocessingGroup" xmlns:wpi="http://schemas.microsoft.com/office/word/2010/wordprocessingInk" xmlns:wne="http://schemas.microsoft.com/office/word/2006/wordml" xmlns:wps="http://schemas.microsoft.com/office/word/2010/wordprocessingShape" mc:Ignorable="w14 w15 w16se w16cid w16 w16cex w16sdtdh w16sdtfl w16du wp14">
+  <w:footnote w:type="separator" w:id="-1">
+    <w:p>
+      <w:pPr>
+        <w:spacing w:after="0" w:line="240" w:lineRule="auto"/>
+      </w:pPr>
+      <w:r>
+        <w:separator/>
+      </w:r>
+    </w:p>
+  </w:footnote>
+  <w:footnote w:type="continuationSeparator" w:id="0">
+    <w:p>
+      <w:pPr>
+        <w:spacing w:after="0" w:line="240" w:lineRule="auto"/>
+      </w:pPr>
+      <w:r>
+        <w:continuationSeparator/>
+      </w:r>
+    </w:p>
+  </w:footnote>
+</w:footnotes>
+</file>
+
 <file path=word/numbering.xml><?xml version="1.0" encoding="utf-8"?>
-<w:numbering xmlns:wpc="http://schemas.microsoft.com/office/word/2010/wordprocessingCanvas" xmlns:cx="http://schemas.microsoft.com/office/drawing/2014/chartex" xmlns:cx1="http://schemas.microsoft.com/office/drawing/2015/9/8/chartex" xmlns:cx2="http://schemas.microsoft.com/office/drawing/2015/10/21/chartex" xmlns:cx3="http://schemas.microsoft.com/office/drawing/2016/5/9/chartex" xmlns:cx4="http://schemas.microsoft.com/office/drawing/2016/5/10/chartex" xmlns:cx5="http://schemas.microsoft.com/office/drawing/2016/5/11/chartex" xmlns:cx6="http://schemas.microsoft.com/office/drawing/2016/5/12/chartex" xmlns:cx7="http://schemas.microsoft.com/office/drawing/2016/5/13/chartex" xmlns:cx8="http://schemas.microsoft.com/office/drawing/2016/5/14/chartex" xmlns:mc="http://schemas.openxmlformats.org/markup-compatibility/2006" xmlns:aink="http://schemas.microsoft.com/office/drawing/2016/ink" xmlns:am3d="http://schemas.microsoft.com/office/drawing/2017/model3d" xmlns:o="urn:schemas-microsoft-com:office:office" xmlns:oel="http://schemas.microsoft.com/office/2019/extlst" xmlns:r="http://schemas.openxmlformats.org/officeDocument/2006/relationships" xmlns:m="http://schemas.openxmlformats.org/officeDocument/2006/math" xmlns:v="urn:schemas-microsoft-com:vml" xmlns:wp14="http://schemas.microsoft.com/office/word/2010/wordprocessingDrawing" xmlns:wp="http://schemas.openxmlformats.org/drawingml/2006/wordprocessingDrawing" xmlns:w10="urn:schemas-microsoft-com:office:word" xmlns:w="http://schemas.openxmlformats.org/wordprocessingml/2006/main" xmlns:w14="http://schemas.microsoft.com/office/word/2010/wordml" xmlns:w15="http://schemas.microsoft.com/office/word/2012/wordml" xmlns:w16cex="http://schemas.microsoft.com/office/word/2018/wordml/cex" xmlns:w16cid="http://schemas.microsoft.com/office/word/2016/wordml/cid" xmlns:w16="http://schemas.microsoft.com/office/word/2018/wordml" xmlns:w16du="http://schemas.microsoft.com/office/word/2023/wordml/word16du" xmlns:w16sdtdh="http://schemas.microsoft.com/office/word/2020/wordml/sdtdatahash" xmlns:w16se="http://schemas.microsoft.com/office/word/2015/wordml/symex" xmlns:wpg="http://schemas.microsoft.com/office/word/2010/wordprocessingGroup" xmlns:wpi="http://schemas.microsoft.com/office/word/2010/wordprocessingInk" xmlns:wne="http://schemas.microsoft.com/office/word/2006/wordml" xmlns:wps="http://schemas.microsoft.com/office/word/2010/wordprocessingShape" mc:Ignorable="w14 w15 w16se w16cid w16 w16cex w16sdtdh w16du wp14">
+<w:numbering xmlns:wpc="http://schemas.microsoft.com/office/word/2010/wordprocessingCanvas" xmlns:cx="http://schemas.microsoft.com/office/drawing/2014/chartex" xmlns:cx1="http://schemas.microsoft.com/office/drawing/2015/9/8/chartex" xmlns:cx2="http://schemas.microsoft.com/office/drawing/2015/10/21/chartex" xmlns:cx3="http://schemas.microsoft.com/office/drawing/2016/5/9/chartex" xmlns:cx4="http://schemas.microsoft.com/office/drawing/2016/5/10/chartex" xmlns:cx5="http://schemas.microsoft.com/office/drawing/2016/5/11/chartex" xmlns:cx6="http://schemas.microsoft.com/office/drawing/2016/5/12/chartex" xmlns:cx7="http://schemas.microsoft.com/office/drawing/2016/5/13/chartex" xmlns:cx8="http://schemas.microsoft.com/office/drawing/2016/5/14/chartex" xmlns:mc="http://schemas.openxmlformats.org/markup-compatibility/2006" xmlns:aink="http://schemas.microsoft.com/office/drawing/2016/ink" xmlns:am3d="http://schemas.microsoft.com/office/drawing/2017/model3d" xmlns:o="urn:schemas-microsoft-com:office:office" xmlns:oel="http://schemas.microsoft.com/office/2019/extlst" xmlns:r="http://schemas.openxmlformats.org/officeDocument/2006/relationships" xmlns:m="http://schemas.openxmlformats.org/officeDocument/2006/math" xmlns:v="urn:schemas-microsoft-com:vml" xmlns:wp14="http://schemas.microsoft.com/office/word/2010/wordprocessingDrawing" xmlns:wp="http://schemas.openxmlformats.org/drawingml/2006/wordprocessingDrawing" xmlns:w10="urn:schemas-microsoft-com:office:word" xmlns:w="http://schemas.openxmlformats.org/wordprocessingml/2006/main" xmlns:w14="http://schemas.microsoft.com/office/word/2010/wordml" xmlns:w15="http://schemas.microsoft.com/office/word/2012/wordml" xmlns:w16cex="http://schemas.microsoft.com/office/word/2018/wordml/cex" xmlns:w16cid="http://schemas.microsoft.com/office/word/2016/wordml/cid" xmlns:w16="http://schemas.microsoft.com/office/word/2018/wordml" xmlns:w16du="http://schemas.microsoft.com/office/word/2023/wordml/word16du" xmlns:w16sdtdh="http://schemas.microsoft.com/office/word/2020/wordml/sdtdatahash" xmlns:w16sdtfl="http://schemas.microsoft.com/office/word/2024/wordml/sdtformatlock" xmlns:w16se="http://schemas.microsoft.com/office/word/2015/wordml/symex" xmlns:wpg="http://schemas.microsoft.com/office/word/2010/wordprocessingGroup" xmlns:wpi="http://schemas.microsoft.com/office/word/2010/wordprocessingInk" xmlns:wne="http://schemas.microsoft.com/office/word/2006/wordml" xmlns:wps="http://schemas.microsoft.com/office/word/2010/wordprocessingShape" mc:Ignorable="w14 w15 w16se w16cid w16 w16cex w16sdtdh w16sdtfl w16du wp14">
   <w:abstractNum w:abstractNumId="0" w15:restartNumberingAfterBreak="0">
     <w:nsid w:val="04AE246F"/>
     <w:multiLevelType w:val="multilevel"/>
@@ -499,6 +1380,218 @@
     </w:lvl>
   </w:abstractNum>
   <w:abstractNum w:abstractNumId="1" w15:restartNumberingAfterBreak="0">
+    <w:nsid w:val="0E046D44"/>
+    <w:multiLevelType w:val="hybridMultilevel"/>
+    <w:tmpl w:val="2B20E680"/>
+    <w:lvl w:ilvl="0" w:tplc="3DF093F6">
+      <w:start w:val="1"/>
+      <w:numFmt w:val="bullet"/>
+      <w:lvlText w:val="●"/>
+      <w:lvlJc w:val="left"/>
+      <w:pPr>
+        <w:ind w:left="434"/>
+      </w:pPr>
+      <w:rPr>
+        <w:rFonts w:ascii="Arial" w:eastAsia="Arial" w:hAnsi="Arial" w:cs="Arial"/>
+        <w:b w:val="0"/>
+        <w:i w:val="0"/>
+        <w:strike w:val="0"/>
+        <w:dstrike w:val="0"/>
+        <w:color w:val="000000"/>
+        <w:sz w:val="22"/>
+        <w:szCs w:val="22"/>
+        <w:u w:val="none" w:color="000000"/>
+        <w:bdr w:val="none" w:sz="0" w:space="0" w:color="auto"/>
+        <w:shd w:val="clear" w:color="auto" w:fill="auto"/>
+        <w:vertAlign w:val="baseline"/>
+      </w:rPr>
+    </w:lvl>
+    <w:lvl w:ilvl="1" w:tplc="B9F47C70">
+      <w:start w:val="1"/>
+      <w:numFmt w:val="bullet"/>
+      <w:lvlText w:val="o"/>
+      <w:lvlJc w:val="left"/>
+      <w:pPr>
+        <w:ind w:left="1169"/>
+      </w:pPr>
+      <w:rPr>
+        <w:rFonts w:ascii="Arial" w:eastAsia="Arial" w:hAnsi="Arial" w:cs="Arial"/>
+        <w:b w:val="0"/>
+        <w:i w:val="0"/>
+        <w:strike w:val="0"/>
+        <w:dstrike w:val="0"/>
+        <w:color w:val="000000"/>
+        <w:sz w:val="22"/>
+        <w:szCs w:val="22"/>
+        <w:u w:val="none" w:color="000000"/>
+        <w:bdr w:val="none" w:sz="0" w:space="0" w:color="auto"/>
+        <w:shd w:val="clear" w:color="auto" w:fill="auto"/>
+        <w:vertAlign w:val="baseline"/>
+      </w:rPr>
+    </w:lvl>
+    <w:lvl w:ilvl="2" w:tplc="768EB16E">
+      <w:start w:val="1"/>
+      <w:numFmt w:val="bullet"/>
+      <w:lvlText w:val="▪"/>
+      <w:lvlJc w:val="left"/>
+      <w:pPr>
+        <w:ind w:left="1889"/>
+      </w:pPr>
+      <w:rPr>
+        <w:rFonts w:ascii="Arial" w:eastAsia="Arial" w:hAnsi="Arial" w:cs="Arial"/>
+        <w:b w:val="0"/>
+        <w:i w:val="0"/>
+        <w:strike w:val="0"/>
+        <w:dstrike w:val="0"/>
+        <w:color w:val="000000"/>
+        <w:sz w:val="22"/>
+        <w:szCs w:val="22"/>
+        <w:u w:val="none" w:color="000000"/>
+        <w:bdr w:val="none" w:sz="0" w:space="0" w:color="auto"/>
+        <w:shd w:val="clear" w:color="auto" w:fill="auto"/>
+        <w:vertAlign w:val="baseline"/>
+      </w:rPr>
+    </w:lvl>
+    <w:lvl w:ilvl="3" w:tplc="598E0E6A">
+      <w:start w:val="1"/>
+      <w:numFmt w:val="bullet"/>
+      <w:lvlText w:val="•"/>
+      <w:lvlJc w:val="left"/>
+      <w:pPr>
+        <w:ind w:left="2609"/>
+      </w:pPr>
+      <w:rPr>
+        <w:rFonts w:ascii="Arial" w:eastAsia="Arial" w:hAnsi="Arial" w:cs="Arial"/>
+        <w:b w:val="0"/>
+        <w:i w:val="0"/>
+        <w:strike w:val="0"/>
+        <w:dstrike w:val="0"/>
+        <w:color w:val="000000"/>
+        <w:sz w:val="22"/>
+        <w:szCs w:val="22"/>
+        <w:u w:val="none" w:color="000000"/>
+        <w:bdr w:val="none" w:sz="0" w:space="0" w:color="auto"/>
+        <w:shd w:val="clear" w:color="auto" w:fill="auto"/>
+        <w:vertAlign w:val="baseline"/>
+      </w:rPr>
+    </w:lvl>
+    <w:lvl w:ilvl="4" w:tplc="6394A2C0">
+      <w:start w:val="1"/>
+      <w:numFmt w:val="bullet"/>
+      <w:lvlText w:val="o"/>
+      <w:lvlJc w:val="left"/>
+      <w:pPr>
+        <w:ind w:left="3329"/>
+      </w:pPr>
+      <w:rPr>
+        <w:rFonts w:ascii="Arial" w:eastAsia="Arial" w:hAnsi="Arial" w:cs="Arial"/>
+        <w:b w:val="0"/>
+        <w:i w:val="0"/>
+        <w:strike w:val="0"/>
+        <w:dstrike w:val="0"/>
+        <w:color w:val="000000"/>
+        <w:sz w:val="22"/>
+        <w:szCs w:val="22"/>
+        <w:u w:val="none" w:color="000000"/>
+        <w:bdr w:val="none" w:sz="0" w:space="0" w:color="auto"/>
+        <w:shd w:val="clear" w:color="auto" w:fill="auto"/>
+        <w:vertAlign w:val="baseline"/>
+      </w:rPr>
+    </w:lvl>
+    <w:lvl w:ilvl="5" w:tplc="2BF815A6">
+      <w:start w:val="1"/>
+      <w:numFmt w:val="bullet"/>
+      <w:lvlText w:val="▪"/>
+      <w:lvlJc w:val="left"/>
+      <w:pPr>
+        <w:ind w:left="4049"/>
+      </w:pPr>
+      <w:rPr>
+        <w:rFonts w:ascii="Arial" w:eastAsia="Arial" w:hAnsi="Arial" w:cs="Arial"/>
+        <w:b w:val="0"/>
+        <w:i w:val="0"/>
+        <w:strike w:val="0"/>
+        <w:dstrike w:val="0"/>
+        <w:color w:val="000000"/>
+        <w:sz w:val="22"/>
+        <w:szCs w:val="22"/>
+        <w:u w:val="none" w:color="000000"/>
+        <w:bdr w:val="none" w:sz="0" w:space="0" w:color="auto"/>
+        <w:shd w:val="clear" w:color="auto" w:fill="auto"/>
+        <w:vertAlign w:val="baseline"/>
+      </w:rPr>
+    </w:lvl>
+    <w:lvl w:ilvl="6" w:tplc="E462208A">
+      <w:start w:val="1"/>
+      <w:numFmt w:val="bullet"/>
+      <w:lvlText w:val="•"/>
+      <w:lvlJc w:val="left"/>
+      <w:pPr>
+        <w:ind w:left="4769"/>
+      </w:pPr>
+      <w:rPr>
+        <w:rFonts w:ascii="Arial" w:eastAsia="Arial" w:hAnsi="Arial" w:cs="Arial"/>
+        <w:b w:val="0"/>
+        <w:i w:val="0"/>
+        <w:strike w:val="0"/>
+        <w:dstrike w:val="0"/>
+        <w:color w:val="000000"/>
+        <w:sz w:val="22"/>
+        <w:szCs w:val="22"/>
+        <w:u w:val="none" w:color="000000"/>
+        <w:bdr w:val="none" w:sz="0" w:space="0" w:color="auto"/>
+        <w:shd w:val="clear" w:color="auto" w:fill="auto"/>
+        <w:vertAlign w:val="baseline"/>
+      </w:rPr>
+    </w:lvl>
+    <w:lvl w:ilvl="7" w:tplc="B3C0641E">
+      <w:start w:val="1"/>
+      <w:numFmt w:val="bullet"/>
+      <w:lvlText w:val="o"/>
+      <w:lvlJc w:val="left"/>
+      <w:pPr>
+        <w:ind w:left="5489"/>
+      </w:pPr>
+      <w:rPr>
+        <w:rFonts w:ascii="Arial" w:eastAsia="Arial" w:hAnsi="Arial" w:cs="Arial"/>
+        <w:b w:val="0"/>
+        <w:i w:val="0"/>
+        <w:strike w:val="0"/>
+        <w:dstrike w:val="0"/>
+        <w:color w:val="000000"/>
+        <w:sz w:val="22"/>
+        <w:szCs w:val="22"/>
+        <w:u w:val="none" w:color="000000"/>
+        <w:bdr w:val="none" w:sz="0" w:space="0" w:color="auto"/>
+        <w:shd w:val="clear" w:color="auto" w:fill="auto"/>
+        <w:vertAlign w:val="baseline"/>
+      </w:rPr>
+    </w:lvl>
+    <w:lvl w:ilvl="8" w:tplc="29528134">
+      <w:start w:val="1"/>
+      <w:numFmt w:val="bullet"/>
+      <w:lvlText w:val="▪"/>
+      <w:lvlJc w:val="left"/>
+      <w:pPr>
+        <w:ind w:left="6209"/>
+      </w:pPr>
+      <w:rPr>
+        <w:rFonts w:ascii="Arial" w:eastAsia="Arial" w:hAnsi="Arial" w:cs="Arial"/>
+        <w:b w:val="0"/>
+        <w:i w:val="0"/>
+        <w:strike w:val="0"/>
+        <w:dstrike w:val="0"/>
+        <w:color w:val="000000"/>
+        <w:sz w:val="22"/>
+        <w:szCs w:val="22"/>
+        <w:u w:val="none" w:color="000000"/>
+        <w:bdr w:val="none" w:sz="0" w:space="0" w:color="auto"/>
+        <w:shd w:val="clear" w:color="auto" w:fill="auto"/>
+        <w:vertAlign w:val="baseline"/>
+      </w:rPr>
+    </w:lvl>
+  </w:abstractNum>
+  <w:abstractNum w:abstractNumId="2" w15:restartNumberingAfterBreak="0">
     <w:nsid w:val="119415BD"/>
     <w:multiLevelType w:val="multilevel"/>
     <w:tmpl w:val="3DBA55DE"/>
@@ -647,7 +1740,643 @@
       </w:rPr>
     </w:lvl>
   </w:abstractNum>
-  <w:abstractNum w:abstractNumId="2" w15:restartNumberingAfterBreak="0">
+  <w:abstractNum w:abstractNumId="3" w15:restartNumberingAfterBreak="0">
+    <w:nsid w:val="19003D32"/>
+    <w:multiLevelType w:val="hybridMultilevel"/>
+    <w:tmpl w:val="C4A805E4"/>
+    <w:lvl w:ilvl="0" w:tplc="5F18AAE6">
+      <w:start w:val="1"/>
+      <w:numFmt w:val="bullet"/>
+      <w:lvlText w:val="●"/>
+      <w:lvlJc w:val="left"/>
+      <w:pPr>
+        <w:ind w:left="434"/>
+      </w:pPr>
+      <w:rPr>
+        <w:rFonts w:ascii="Arial" w:eastAsia="Arial" w:hAnsi="Arial" w:cs="Arial"/>
+        <w:b w:val="0"/>
+        <w:i w:val="0"/>
+        <w:strike w:val="0"/>
+        <w:dstrike w:val="0"/>
+        <w:color w:val="000000"/>
+        <w:sz w:val="22"/>
+        <w:szCs w:val="22"/>
+        <w:u w:val="none" w:color="000000"/>
+        <w:bdr w:val="none" w:sz="0" w:space="0" w:color="auto"/>
+        <w:shd w:val="clear" w:color="auto" w:fill="auto"/>
+        <w:vertAlign w:val="baseline"/>
+      </w:rPr>
+    </w:lvl>
+    <w:lvl w:ilvl="1" w:tplc="CFEE85BE">
+      <w:start w:val="1"/>
+      <w:numFmt w:val="bullet"/>
+      <w:lvlText w:val="o"/>
+      <w:lvlJc w:val="left"/>
+      <w:pPr>
+        <w:ind w:left="1169"/>
+      </w:pPr>
+      <w:rPr>
+        <w:rFonts w:ascii="Arial" w:eastAsia="Arial" w:hAnsi="Arial" w:cs="Arial"/>
+        <w:b w:val="0"/>
+        <w:i w:val="0"/>
+        <w:strike w:val="0"/>
+        <w:dstrike w:val="0"/>
+        <w:color w:val="000000"/>
+        <w:sz w:val="22"/>
+        <w:szCs w:val="22"/>
+        <w:u w:val="none" w:color="000000"/>
+        <w:bdr w:val="none" w:sz="0" w:space="0" w:color="auto"/>
+        <w:shd w:val="clear" w:color="auto" w:fill="auto"/>
+        <w:vertAlign w:val="baseline"/>
+      </w:rPr>
+    </w:lvl>
+    <w:lvl w:ilvl="2" w:tplc="2E76D656">
+      <w:start w:val="1"/>
+      <w:numFmt w:val="bullet"/>
+      <w:lvlText w:val="▪"/>
+      <w:lvlJc w:val="left"/>
+      <w:pPr>
+        <w:ind w:left="1889"/>
+      </w:pPr>
+      <w:rPr>
+        <w:rFonts w:ascii="Arial" w:eastAsia="Arial" w:hAnsi="Arial" w:cs="Arial"/>
+        <w:b w:val="0"/>
+        <w:i w:val="0"/>
+        <w:strike w:val="0"/>
+        <w:dstrike w:val="0"/>
+        <w:color w:val="000000"/>
+        <w:sz w:val="22"/>
+        <w:szCs w:val="22"/>
+        <w:u w:val="none" w:color="000000"/>
+        <w:bdr w:val="none" w:sz="0" w:space="0" w:color="auto"/>
+        <w:shd w:val="clear" w:color="auto" w:fill="auto"/>
+        <w:vertAlign w:val="baseline"/>
+      </w:rPr>
+    </w:lvl>
+    <w:lvl w:ilvl="3" w:tplc="2F7E845C">
+      <w:start w:val="1"/>
+      <w:numFmt w:val="bullet"/>
+      <w:lvlText w:val="•"/>
+      <w:lvlJc w:val="left"/>
+      <w:pPr>
+        <w:ind w:left="2609"/>
+      </w:pPr>
+      <w:rPr>
+        <w:rFonts w:ascii="Arial" w:eastAsia="Arial" w:hAnsi="Arial" w:cs="Arial"/>
+        <w:b w:val="0"/>
+        <w:i w:val="0"/>
+        <w:strike w:val="0"/>
+        <w:dstrike w:val="0"/>
+        <w:color w:val="000000"/>
+        <w:sz w:val="22"/>
+        <w:szCs w:val="22"/>
+        <w:u w:val="none" w:color="000000"/>
+        <w:bdr w:val="none" w:sz="0" w:space="0" w:color="auto"/>
+        <w:shd w:val="clear" w:color="auto" w:fill="auto"/>
+        <w:vertAlign w:val="baseline"/>
+      </w:rPr>
+    </w:lvl>
+    <w:lvl w:ilvl="4" w:tplc="28D61210">
+      <w:start w:val="1"/>
+      <w:numFmt w:val="bullet"/>
+      <w:lvlText w:val="o"/>
+      <w:lvlJc w:val="left"/>
+      <w:pPr>
+        <w:ind w:left="3329"/>
+      </w:pPr>
+      <w:rPr>
+        <w:rFonts w:ascii="Arial" w:eastAsia="Arial" w:hAnsi="Arial" w:cs="Arial"/>
+        <w:b w:val="0"/>
+        <w:i w:val="0"/>
+        <w:strike w:val="0"/>
+        <w:dstrike w:val="0"/>
+        <w:color w:val="000000"/>
+        <w:sz w:val="22"/>
+        <w:szCs w:val="22"/>
+        <w:u w:val="none" w:color="000000"/>
+        <w:bdr w:val="none" w:sz="0" w:space="0" w:color="auto"/>
+        <w:shd w:val="clear" w:color="auto" w:fill="auto"/>
+        <w:vertAlign w:val="baseline"/>
+      </w:rPr>
+    </w:lvl>
+    <w:lvl w:ilvl="5" w:tplc="5094B65C">
+      <w:start w:val="1"/>
+      <w:numFmt w:val="bullet"/>
+      <w:lvlText w:val="▪"/>
+      <w:lvlJc w:val="left"/>
+      <w:pPr>
+        <w:ind w:left="4049"/>
+      </w:pPr>
+      <w:rPr>
+        <w:rFonts w:ascii="Arial" w:eastAsia="Arial" w:hAnsi="Arial" w:cs="Arial"/>
+        <w:b w:val="0"/>
+        <w:i w:val="0"/>
+        <w:strike w:val="0"/>
+        <w:dstrike w:val="0"/>
+        <w:color w:val="000000"/>
+        <w:sz w:val="22"/>
+        <w:szCs w:val="22"/>
+        <w:u w:val="none" w:color="000000"/>
+        <w:bdr w:val="none" w:sz="0" w:space="0" w:color="auto"/>
+        <w:shd w:val="clear" w:color="auto" w:fill="auto"/>
+        <w:vertAlign w:val="baseline"/>
+      </w:rPr>
+    </w:lvl>
+    <w:lvl w:ilvl="6" w:tplc="5D528102">
+      <w:start w:val="1"/>
+      <w:numFmt w:val="bullet"/>
+      <w:lvlText w:val="•"/>
+      <w:lvlJc w:val="left"/>
+      <w:pPr>
+        <w:ind w:left="4769"/>
+      </w:pPr>
+      <w:rPr>
+        <w:rFonts w:ascii="Arial" w:eastAsia="Arial" w:hAnsi="Arial" w:cs="Arial"/>
+        <w:b w:val="0"/>
+        <w:i w:val="0"/>
+        <w:strike w:val="0"/>
+        <w:dstrike w:val="0"/>
+        <w:color w:val="000000"/>
+        <w:sz w:val="22"/>
+        <w:szCs w:val="22"/>
+        <w:u w:val="none" w:color="000000"/>
+        <w:bdr w:val="none" w:sz="0" w:space="0" w:color="auto"/>
+        <w:shd w:val="clear" w:color="auto" w:fill="auto"/>
+        <w:vertAlign w:val="baseline"/>
+      </w:rPr>
+    </w:lvl>
+    <w:lvl w:ilvl="7" w:tplc="AC5CE08A">
+      <w:start w:val="1"/>
+      <w:numFmt w:val="bullet"/>
+      <w:lvlText w:val="o"/>
+      <w:lvlJc w:val="left"/>
+      <w:pPr>
+        <w:ind w:left="5489"/>
+      </w:pPr>
+      <w:rPr>
+        <w:rFonts w:ascii="Arial" w:eastAsia="Arial" w:hAnsi="Arial" w:cs="Arial"/>
+        <w:b w:val="0"/>
+        <w:i w:val="0"/>
+        <w:strike w:val="0"/>
+        <w:dstrike w:val="0"/>
+        <w:color w:val="000000"/>
+        <w:sz w:val="22"/>
+        <w:szCs w:val="22"/>
+        <w:u w:val="none" w:color="000000"/>
+        <w:bdr w:val="none" w:sz="0" w:space="0" w:color="auto"/>
+        <w:shd w:val="clear" w:color="auto" w:fill="auto"/>
+        <w:vertAlign w:val="baseline"/>
+      </w:rPr>
+    </w:lvl>
+    <w:lvl w:ilvl="8" w:tplc="ACF83372">
+      <w:start w:val="1"/>
+      <w:numFmt w:val="bullet"/>
+      <w:lvlText w:val="▪"/>
+      <w:lvlJc w:val="left"/>
+      <w:pPr>
+        <w:ind w:left="6209"/>
+      </w:pPr>
+      <w:rPr>
+        <w:rFonts w:ascii="Arial" w:eastAsia="Arial" w:hAnsi="Arial" w:cs="Arial"/>
+        <w:b w:val="0"/>
+        <w:i w:val="0"/>
+        <w:strike w:val="0"/>
+        <w:dstrike w:val="0"/>
+        <w:color w:val="000000"/>
+        <w:sz w:val="22"/>
+        <w:szCs w:val="22"/>
+        <w:u w:val="none" w:color="000000"/>
+        <w:bdr w:val="none" w:sz="0" w:space="0" w:color="auto"/>
+        <w:shd w:val="clear" w:color="auto" w:fill="auto"/>
+        <w:vertAlign w:val="baseline"/>
+      </w:rPr>
+    </w:lvl>
+  </w:abstractNum>
+  <w:abstractNum w:abstractNumId="4" w15:restartNumberingAfterBreak="0">
+    <w:nsid w:val="2E7A3A3B"/>
+    <w:multiLevelType w:val="hybridMultilevel"/>
+    <w:tmpl w:val="77DEF8D0"/>
+    <w:lvl w:ilvl="0" w:tplc="70AE5896">
+      <w:start w:val="1"/>
+      <w:numFmt w:val="bullet"/>
+      <w:lvlText w:val="●"/>
+      <w:lvlJc w:val="left"/>
+      <w:pPr>
+        <w:ind w:left="434"/>
+      </w:pPr>
+      <w:rPr>
+        <w:rFonts w:ascii="Arial" w:eastAsia="Arial" w:hAnsi="Arial" w:cs="Arial"/>
+        <w:b w:val="0"/>
+        <w:i w:val="0"/>
+        <w:strike w:val="0"/>
+        <w:dstrike w:val="0"/>
+        <w:color w:val="000000"/>
+        <w:sz w:val="22"/>
+        <w:szCs w:val="22"/>
+        <w:u w:val="none" w:color="000000"/>
+        <w:bdr w:val="none" w:sz="0" w:space="0" w:color="auto"/>
+        <w:shd w:val="clear" w:color="auto" w:fill="auto"/>
+        <w:vertAlign w:val="baseline"/>
+      </w:rPr>
+    </w:lvl>
+    <w:lvl w:ilvl="1" w:tplc="FC1EC590">
+      <w:start w:val="1"/>
+      <w:numFmt w:val="bullet"/>
+      <w:lvlText w:val="o"/>
+      <w:lvlJc w:val="left"/>
+      <w:pPr>
+        <w:ind w:left="1169"/>
+      </w:pPr>
+      <w:rPr>
+        <w:rFonts w:ascii="Arial" w:eastAsia="Arial" w:hAnsi="Arial" w:cs="Arial"/>
+        <w:b w:val="0"/>
+        <w:i w:val="0"/>
+        <w:strike w:val="0"/>
+        <w:dstrike w:val="0"/>
+        <w:color w:val="000000"/>
+        <w:sz w:val="22"/>
+        <w:szCs w:val="22"/>
+        <w:u w:val="none" w:color="000000"/>
+        <w:bdr w:val="none" w:sz="0" w:space="0" w:color="auto"/>
+        <w:shd w:val="clear" w:color="auto" w:fill="auto"/>
+        <w:vertAlign w:val="baseline"/>
+      </w:rPr>
+    </w:lvl>
+    <w:lvl w:ilvl="2" w:tplc="DD8AA9B6">
+      <w:start w:val="1"/>
+      <w:numFmt w:val="bullet"/>
+      <w:lvlText w:val="▪"/>
+      <w:lvlJc w:val="left"/>
+      <w:pPr>
+        <w:ind w:left="1889"/>
+      </w:pPr>
+      <w:rPr>
+        <w:rFonts w:ascii="Arial" w:eastAsia="Arial" w:hAnsi="Arial" w:cs="Arial"/>
+        <w:b w:val="0"/>
+        <w:i w:val="0"/>
+        <w:strike w:val="0"/>
+        <w:dstrike w:val="0"/>
+        <w:color w:val="000000"/>
+        <w:sz w:val="22"/>
+        <w:szCs w:val="22"/>
+        <w:u w:val="none" w:color="000000"/>
+        <w:bdr w:val="none" w:sz="0" w:space="0" w:color="auto"/>
+        <w:shd w:val="clear" w:color="auto" w:fill="auto"/>
+        <w:vertAlign w:val="baseline"/>
+      </w:rPr>
+    </w:lvl>
+    <w:lvl w:ilvl="3" w:tplc="3844E4EA">
+      <w:start w:val="1"/>
+      <w:numFmt w:val="bullet"/>
+      <w:lvlText w:val="•"/>
+      <w:lvlJc w:val="left"/>
+      <w:pPr>
+        <w:ind w:left="2609"/>
+      </w:pPr>
+      <w:rPr>
+        <w:rFonts w:ascii="Arial" w:eastAsia="Arial" w:hAnsi="Arial" w:cs="Arial"/>
+        <w:b w:val="0"/>
+        <w:i w:val="0"/>
+        <w:strike w:val="0"/>
+        <w:dstrike w:val="0"/>
+        <w:color w:val="000000"/>
+        <w:sz w:val="22"/>
+        <w:szCs w:val="22"/>
+        <w:u w:val="none" w:color="000000"/>
+        <w:bdr w:val="none" w:sz="0" w:space="0" w:color="auto"/>
+        <w:shd w:val="clear" w:color="auto" w:fill="auto"/>
+        <w:vertAlign w:val="baseline"/>
+      </w:rPr>
+    </w:lvl>
+    <w:lvl w:ilvl="4" w:tplc="9EBABE8E">
+      <w:start w:val="1"/>
+      <w:numFmt w:val="bullet"/>
+      <w:lvlText w:val="o"/>
+      <w:lvlJc w:val="left"/>
+      <w:pPr>
+        <w:ind w:left="3329"/>
+      </w:pPr>
+      <w:rPr>
+        <w:rFonts w:ascii="Arial" w:eastAsia="Arial" w:hAnsi="Arial" w:cs="Arial"/>
+        <w:b w:val="0"/>
+        <w:i w:val="0"/>
+        <w:strike w:val="0"/>
+        <w:dstrike w:val="0"/>
+        <w:color w:val="000000"/>
+        <w:sz w:val="22"/>
+        <w:szCs w:val="22"/>
+        <w:u w:val="none" w:color="000000"/>
+        <w:bdr w:val="none" w:sz="0" w:space="0" w:color="auto"/>
+        <w:shd w:val="clear" w:color="auto" w:fill="auto"/>
+        <w:vertAlign w:val="baseline"/>
+      </w:rPr>
+    </w:lvl>
+    <w:lvl w:ilvl="5" w:tplc="D196DFEA">
+      <w:start w:val="1"/>
+      <w:numFmt w:val="bullet"/>
+      <w:lvlText w:val="▪"/>
+      <w:lvlJc w:val="left"/>
+      <w:pPr>
+        <w:ind w:left="4049"/>
+      </w:pPr>
+      <w:rPr>
+        <w:rFonts w:ascii="Arial" w:eastAsia="Arial" w:hAnsi="Arial" w:cs="Arial"/>
+        <w:b w:val="0"/>
+        <w:i w:val="0"/>
+        <w:strike w:val="0"/>
+        <w:dstrike w:val="0"/>
+        <w:color w:val="000000"/>
+        <w:sz w:val="22"/>
+        <w:szCs w:val="22"/>
+        <w:u w:val="none" w:color="000000"/>
+        <w:bdr w:val="none" w:sz="0" w:space="0" w:color="auto"/>
+        <w:shd w:val="clear" w:color="auto" w:fill="auto"/>
+        <w:vertAlign w:val="baseline"/>
+      </w:rPr>
+    </w:lvl>
+    <w:lvl w:ilvl="6" w:tplc="9E3CD322">
+      <w:start w:val="1"/>
+      <w:numFmt w:val="bullet"/>
+      <w:lvlText w:val="•"/>
+      <w:lvlJc w:val="left"/>
+      <w:pPr>
+        <w:ind w:left="4769"/>
+      </w:pPr>
+      <w:rPr>
+        <w:rFonts w:ascii="Arial" w:eastAsia="Arial" w:hAnsi="Arial" w:cs="Arial"/>
+        <w:b w:val="0"/>
+        <w:i w:val="0"/>
+        <w:strike w:val="0"/>
+        <w:dstrike w:val="0"/>
+        <w:color w:val="000000"/>
+        <w:sz w:val="22"/>
+        <w:szCs w:val="22"/>
+        <w:u w:val="none" w:color="000000"/>
+        <w:bdr w:val="none" w:sz="0" w:space="0" w:color="auto"/>
+        <w:shd w:val="clear" w:color="auto" w:fill="auto"/>
+        <w:vertAlign w:val="baseline"/>
+      </w:rPr>
+    </w:lvl>
+    <w:lvl w:ilvl="7" w:tplc="63680F6C">
+      <w:start w:val="1"/>
+      <w:numFmt w:val="bullet"/>
+      <w:lvlText w:val="o"/>
+      <w:lvlJc w:val="left"/>
+      <w:pPr>
+        <w:ind w:left="5489"/>
+      </w:pPr>
+      <w:rPr>
+        <w:rFonts w:ascii="Arial" w:eastAsia="Arial" w:hAnsi="Arial" w:cs="Arial"/>
+        <w:b w:val="0"/>
+        <w:i w:val="0"/>
+        <w:strike w:val="0"/>
+        <w:dstrike w:val="0"/>
+        <w:color w:val="000000"/>
+        <w:sz w:val="22"/>
+        <w:szCs w:val="22"/>
+        <w:u w:val="none" w:color="000000"/>
+        <w:bdr w:val="none" w:sz="0" w:space="0" w:color="auto"/>
+        <w:shd w:val="clear" w:color="auto" w:fill="auto"/>
+        <w:vertAlign w:val="baseline"/>
+      </w:rPr>
+    </w:lvl>
+    <w:lvl w:ilvl="8" w:tplc="F3CA4288">
+      <w:start w:val="1"/>
+      <w:numFmt w:val="bullet"/>
+      <w:lvlText w:val="▪"/>
+      <w:lvlJc w:val="left"/>
+      <w:pPr>
+        <w:ind w:left="6209"/>
+      </w:pPr>
+      <w:rPr>
+        <w:rFonts w:ascii="Arial" w:eastAsia="Arial" w:hAnsi="Arial" w:cs="Arial"/>
+        <w:b w:val="0"/>
+        <w:i w:val="0"/>
+        <w:strike w:val="0"/>
+        <w:dstrike w:val="0"/>
+        <w:color w:val="000000"/>
+        <w:sz w:val="22"/>
+        <w:szCs w:val="22"/>
+        <w:u w:val="none" w:color="000000"/>
+        <w:bdr w:val="none" w:sz="0" w:space="0" w:color="auto"/>
+        <w:shd w:val="clear" w:color="auto" w:fill="auto"/>
+        <w:vertAlign w:val="baseline"/>
+      </w:rPr>
+    </w:lvl>
+  </w:abstractNum>
+  <w:abstractNum w:abstractNumId="5" w15:restartNumberingAfterBreak="0">
+    <w:nsid w:val="49627BCA"/>
+    <w:multiLevelType w:val="hybridMultilevel"/>
+    <w:tmpl w:val="D3E466CC"/>
+    <w:lvl w:ilvl="0" w:tplc="70AE5896">
+      <w:start w:val="1"/>
+      <w:numFmt w:val="bullet"/>
+      <w:lvlText w:val="●"/>
+      <w:lvlJc w:val="left"/>
+      <w:pPr>
+        <w:ind w:left="434"/>
+      </w:pPr>
+      <w:rPr>
+        <w:rFonts w:ascii="Arial" w:eastAsia="Arial" w:hAnsi="Arial" w:cs="Arial"/>
+        <w:b w:val="0"/>
+        <w:i w:val="0"/>
+        <w:strike w:val="0"/>
+        <w:dstrike w:val="0"/>
+        <w:color w:val="000000"/>
+        <w:sz w:val="22"/>
+        <w:szCs w:val="22"/>
+        <w:u w:val="none" w:color="000000"/>
+        <w:bdr w:val="none" w:sz="0" w:space="0" w:color="auto"/>
+        <w:shd w:val="clear" w:color="auto" w:fill="auto"/>
+        <w:vertAlign w:val="baseline"/>
+      </w:rPr>
+    </w:lvl>
+    <w:lvl w:ilvl="1" w:tplc="A1A4B222">
+      <w:start w:val="1"/>
+      <w:numFmt w:val="bullet"/>
+      <w:lvlText w:val="o"/>
+      <w:lvlJc w:val="left"/>
+      <w:pPr>
+        <w:ind w:left="1169"/>
+      </w:pPr>
+      <w:rPr>
+        <w:rFonts w:ascii="Arial" w:eastAsia="Arial" w:hAnsi="Arial" w:cs="Arial"/>
+        <w:b w:val="0"/>
+        <w:i w:val="0"/>
+        <w:strike w:val="0"/>
+        <w:dstrike w:val="0"/>
+        <w:color w:val="000000"/>
+        <w:sz w:val="22"/>
+        <w:szCs w:val="22"/>
+        <w:u w:val="none" w:color="000000"/>
+        <w:bdr w:val="none" w:sz="0" w:space="0" w:color="auto"/>
+        <w:shd w:val="clear" w:color="auto" w:fill="auto"/>
+        <w:vertAlign w:val="baseline"/>
+      </w:rPr>
+    </w:lvl>
+    <w:lvl w:ilvl="2" w:tplc="6A06D564">
+      <w:start w:val="1"/>
+      <w:numFmt w:val="bullet"/>
+      <w:lvlText w:val="▪"/>
+      <w:lvlJc w:val="left"/>
+      <w:pPr>
+        <w:ind w:left="1889"/>
+      </w:pPr>
+      <w:rPr>
+        <w:rFonts w:ascii="Arial" w:eastAsia="Arial" w:hAnsi="Arial" w:cs="Arial"/>
+        <w:b w:val="0"/>
+        <w:i w:val="0"/>
+        <w:strike w:val="0"/>
+        <w:dstrike w:val="0"/>
+        <w:color w:val="000000"/>
+        <w:sz w:val="22"/>
+        <w:szCs w:val="22"/>
+        <w:u w:val="none" w:color="000000"/>
+        <w:bdr w:val="none" w:sz="0" w:space="0" w:color="auto"/>
+        <w:shd w:val="clear" w:color="auto" w:fill="auto"/>
+        <w:vertAlign w:val="baseline"/>
+      </w:rPr>
+    </w:lvl>
+    <w:lvl w:ilvl="3" w:tplc="EFCE3D62">
+      <w:start w:val="1"/>
+      <w:numFmt w:val="bullet"/>
+      <w:lvlText w:val="•"/>
+      <w:lvlJc w:val="left"/>
+      <w:pPr>
+        <w:ind w:left="2609"/>
+      </w:pPr>
+      <w:rPr>
+        <w:rFonts w:ascii="Arial" w:eastAsia="Arial" w:hAnsi="Arial" w:cs="Arial"/>
+        <w:b w:val="0"/>
+        <w:i w:val="0"/>
+        <w:strike w:val="0"/>
+        <w:dstrike w:val="0"/>
+        <w:color w:val="000000"/>
+        <w:sz w:val="22"/>
+        <w:szCs w:val="22"/>
+        <w:u w:val="none" w:color="000000"/>
+        <w:bdr w:val="none" w:sz="0" w:space="0" w:color="auto"/>
+        <w:shd w:val="clear" w:color="auto" w:fill="auto"/>
+        <w:vertAlign w:val="baseline"/>
+      </w:rPr>
+    </w:lvl>
+    <w:lvl w:ilvl="4" w:tplc="53868CF4">
+      <w:start w:val="1"/>
+      <w:numFmt w:val="bullet"/>
+      <w:lvlText w:val="o"/>
+      <w:lvlJc w:val="left"/>
+      <w:pPr>
+        <w:ind w:left="3329"/>
+      </w:pPr>
+      <w:rPr>
+        <w:rFonts w:ascii="Arial" w:eastAsia="Arial" w:hAnsi="Arial" w:cs="Arial"/>
+        <w:b w:val="0"/>
+        <w:i w:val="0"/>
+        <w:strike w:val="0"/>
+        <w:dstrike w:val="0"/>
+        <w:color w:val="000000"/>
+        <w:sz w:val="22"/>
+        <w:szCs w:val="22"/>
+        <w:u w:val="none" w:color="000000"/>
+        <w:bdr w:val="none" w:sz="0" w:space="0" w:color="auto"/>
+        <w:shd w:val="clear" w:color="auto" w:fill="auto"/>
+        <w:vertAlign w:val="baseline"/>
+      </w:rPr>
+    </w:lvl>
+    <w:lvl w:ilvl="5" w:tplc="D91ED6EE">
+      <w:start w:val="1"/>
+      <w:numFmt w:val="bullet"/>
+      <w:lvlText w:val="▪"/>
+      <w:lvlJc w:val="left"/>
+      <w:pPr>
+        <w:ind w:left="4049"/>
+      </w:pPr>
+      <w:rPr>
+        <w:rFonts w:ascii="Arial" w:eastAsia="Arial" w:hAnsi="Arial" w:cs="Arial"/>
+        <w:b w:val="0"/>
+        <w:i w:val="0"/>
+        <w:strike w:val="0"/>
+        <w:dstrike w:val="0"/>
+        <w:color w:val="000000"/>
+        <w:sz w:val="22"/>
+        <w:szCs w:val="22"/>
+        <w:u w:val="none" w:color="000000"/>
+        <w:bdr w:val="none" w:sz="0" w:space="0" w:color="auto"/>
+        <w:shd w:val="clear" w:color="auto" w:fill="auto"/>
+        <w:vertAlign w:val="baseline"/>
+      </w:rPr>
+    </w:lvl>
+    <w:lvl w:ilvl="6" w:tplc="215ABCD2">
+      <w:start w:val="1"/>
+      <w:numFmt w:val="bullet"/>
+      <w:lvlText w:val="•"/>
+      <w:lvlJc w:val="left"/>
+      <w:pPr>
+        <w:ind w:left="4769"/>
+      </w:pPr>
+      <w:rPr>
+        <w:rFonts w:ascii="Arial" w:eastAsia="Arial" w:hAnsi="Arial" w:cs="Arial"/>
+        <w:b w:val="0"/>
+        <w:i w:val="0"/>
+        <w:strike w:val="0"/>
+        <w:dstrike w:val="0"/>
+        <w:color w:val="000000"/>
+        <w:sz w:val="22"/>
+        <w:szCs w:val="22"/>
+        <w:u w:val="none" w:color="000000"/>
+        <w:bdr w:val="none" w:sz="0" w:space="0" w:color="auto"/>
+        <w:shd w:val="clear" w:color="auto" w:fill="auto"/>
+        <w:vertAlign w:val="baseline"/>
+      </w:rPr>
+    </w:lvl>
+    <w:lvl w:ilvl="7" w:tplc="41EEB894">
+      <w:start w:val="1"/>
+      <w:numFmt w:val="bullet"/>
+      <w:lvlText w:val="o"/>
+      <w:lvlJc w:val="left"/>
+      <w:pPr>
+        <w:ind w:left="5489"/>
+      </w:pPr>
+      <w:rPr>
+        <w:rFonts w:ascii="Arial" w:eastAsia="Arial" w:hAnsi="Arial" w:cs="Arial"/>
+        <w:b w:val="0"/>
+        <w:i w:val="0"/>
+        <w:strike w:val="0"/>
+        <w:dstrike w:val="0"/>
+        <w:color w:val="000000"/>
+        <w:sz w:val="22"/>
+        <w:szCs w:val="22"/>
+        <w:u w:val="none" w:color="000000"/>
+        <w:bdr w:val="none" w:sz="0" w:space="0" w:color="auto"/>
+        <w:shd w:val="clear" w:color="auto" w:fill="auto"/>
+        <w:vertAlign w:val="baseline"/>
+      </w:rPr>
+    </w:lvl>
+    <w:lvl w:ilvl="8" w:tplc="865C2202">
+      <w:start w:val="1"/>
+      <w:numFmt w:val="bullet"/>
+      <w:lvlText w:val="▪"/>
+      <w:lvlJc w:val="left"/>
+      <w:pPr>
+        <w:ind w:left="6209"/>
+      </w:pPr>
+      <w:rPr>
+        <w:rFonts w:ascii="Arial" w:eastAsia="Arial" w:hAnsi="Arial" w:cs="Arial"/>
+        <w:b w:val="0"/>
+        <w:i w:val="0"/>
+        <w:strike w:val="0"/>
+        <w:dstrike w:val="0"/>
+        <w:color w:val="000000"/>
+        <w:sz w:val="22"/>
+        <w:szCs w:val="22"/>
+        <w:u w:val="none" w:color="000000"/>
+        <w:bdr w:val="none" w:sz="0" w:space="0" w:color="auto"/>
+        <w:shd w:val="clear" w:color="auto" w:fill="auto"/>
+        <w:vertAlign w:val="baseline"/>
+      </w:rPr>
+    </w:lvl>
+  </w:abstractNum>
+  <w:abstractNum w:abstractNumId="6" w15:restartNumberingAfterBreak="0">
     <w:nsid w:val="4E69617A"/>
     <w:multiLevelType w:val="multilevel"/>
     <w:tmpl w:val="AD1A50E8"/>
@@ -764,7 +2493,7 @@
       </w:pPr>
     </w:lvl>
   </w:abstractNum>
-  <w:abstractNum w:abstractNumId="3" w15:restartNumberingAfterBreak="0">
+  <w:abstractNum w:abstractNumId="7" w15:restartNumberingAfterBreak="0">
     <w:nsid w:val="51E34A71"/>
     <w:multiLevelType w:val="multilevel"/>
     <w:tmpl w:val="19728260"/>
@@ -914,22 +2643,34 @@
     </w:lvl>
   </w:abstractNum>
   <w:num w:numId="1" w16cid:durableId="387649321">
-    <w:abstractNumId w:val="3"/>
+    <w:abstractNumId w:val="7"/>
   </w:num>
   <w:num w:numId="2" w16cid:durableId="315649704">
-    <w:abstractNumId w:val="2"/>
+    <w:abstractNumId w:val="6"/>
   </w:num>
   <w:num w:numId="3" w16cid:durableId="916480934">
     <w:abstractNumId w:val="0"/>
   </w:num>
   <w:num w:numId="4" w16cid:durableId="1397320236">
+    <w:abstractNumId w:val="2"/>
+  </w:num>
+  <w:num w:numId="5" w16cid:durableId="636683370">
     <w:abstractNumId w:val="1"/>
+  </w:num>
+  <w:num w:numId="6" w16cid:durableId="348290825">
+    <w:abstractNumId w:val="3"/>
+  </w:num>
+  <w:num w:numId="7" w16cid:durableId="2129932687">
+    <w:abstractNumId w:val="4"/>
+  </w:num>
+  <w:num w:numId="8" w16cid:durableId="1552232191">
+    <w:abstractNumId w:val="5"/>
   </w:num>
 </w:numbering>
 </file>
 
 <file path=word/styles.xml><?xml version="1.0" encoding="utf-8"?>
-<w:styles xmlns:mc="http://schemas.openxmlformats.org/markup-compatibility/2006" xmlns:r="http://schemas.openxmlformats.org/officeDocument/2006/relationships" xmlns:w="http://schemas.openxmlformats.org/wordprocessingml/2006/main" xmlns:w14="http://schemas.microsoft.com/office/word/2010/wordml" xmlns:w15="http://schemas.microsoft.com/office/word/2012/wordml" xmlns:w16cex="http://schemas.microsoft.com/office/word/2018/wordml/cex" xmlns:w16cid="http://schemas.microsoft.com/office/word/2016/wordml/cid" xmlns:w16="http://schemas.microsoft.com/office/word/2018/wordml" xmlns:w16du="http://schemas.microsoft.com/office/word/2023/wordml/word16du" xmlns:w16sdtdh="http://schemas.microsoft.com/office/word/2020/wordml/sdtdatahash" xmlns:w16se="http://schemas.microsoft.com/office/word/2015/wordml/symex" mc:Ignorable="w14 w15 w16se w16cid w16 w16cex w16sdtdh w16du">
+<w:styles xmlns:mc="http://schemas.openxmlformats.org/markup-compatibility/2006" xmlns:r="http://schemas.openxmlformats.org/officeDocument/2006/relationships" xmlns:w="http://schemas.openxmlformats.org/wordprocessingml/2006/main" xmlns:w14="http://schemas.microsoft.com/office/word/2010/wordml" xmlns:w15="http://schemas.microsoft.com/office/word/2012/wordml" xmlns:w16cex="http://schemas.microsoft.com/office/word/2018/wordml/cex" xmlns:w16cid="http://schemas.microsoft.com/office/word/2016/wordml/cid" xmlns:w16="http://schemas.microsoft.com/office/word/2018/wordml" xmlns:w16du="http://schemas.microsoft.com/office/word/2023/wordml/word16du" xmlns:w16sdtdh="http://schemas.microsoft.com/office/word/2020/wordml/sdtdatahash" xmlns:w16sdtfl="http://schemas.microsoft.com/office/word/2024/wordml/sdtformatlock" xmlns:w16se="http://schemas.microsoft.com/office/word/2015/wordml/symex" mc:Ignorable="w14 w15 w16se w16cid w16 w16cex w16sdtdh w16sdtfl w16du">
   <w:docDefaults>
     <w:rPrDefault>
       <w:rPr>
@@ -1326,7 +3067,7 @@
   <w:style w:type="paragraph" w:default="1" w:styleId="Normal">
     <w:name w:val="Normal"/>
     <w:qFormat/>
-    <w:rsid w:val="00670133"/>
+    <w:rsid w:val="005F7DC9"/>
   </w:style>
   <w:style w:type="paragraph" w:styleId="Heading1">
     <w:name w:val="heading 1"/>
@@ -1358,7 +3099,6 @@
     <w:next w:val="Normal"/>
     <w:link w:val="Heading2Char"/>
     <w:uiPriority w:val="9"/>
-    <w:semiHidden/>
     <w:unhideWhenUsed/>
     <w:qFormat/>
     <w:rsid w:val="00670133"/>
@@ -1381,7 +3121,6 @@
     <w:next w:val="Normal"/>
     <w:link w:val="Heading3Char"/>
     <w:uiPriority w:val="9"/>
-    <w:semiHidden/>
     <w:unhideWhenUsed/>
     <w:qFormat/>
     <w:rsid w:val="00670133"/>
@@ -1579,7 +3318,6 @@
     <w:basedOn w:val="DefaultParagraphFont"/>
     <w:link w:val="Heading2"/>
     <w:uiPriority w:val="9"/>
-    <w:semiHidden/>
     <w:rsid w:val="00670133"/>
     <w:rPr>
       <w:rFonts w:asciiTheme="majorHAnsi" w:eastAsiaTheme="majorEastAsia" w:hAnsiTheme="majorHAnsi" w:cstheme="majorBidi"/>
@@ -1593,7 +3331,6 @@
     <w:basedOn w:val="DefaultParagraphFont"/>
     <w:link w:val="Heading3"/>
     <w:uiPriority w:val="9"/>
-    <w:semiHidden/>
     <w:rsid w:val="00670133"/>
     <w:rPr>
       <w:rFonts w:asciiTheme="majorHAnsi" w:eastAsiaTheme="majorEastAsia" w:hAnsiTheme="majorHAnsi" w:cstheme="majorBidi"/>
@@ -1949,6 +3686,73 @@
     <w:pPr>
       <w:outlineLvl w:val="9"/>
     </w:pPr>
+  </w:style>
+  <w:style w:type="paragraph" w:styleId="Header">
+    <w:name w:val="header"/>
+    <w:basedOn w:val="Normal"/>
+    <w:link w:val="HeaderChar"/>
+    <w:uiPriority w:val="99"/>
+    <w:unhideWhenUsed/>
+    <w:rsid w:val="00E4107F"/>
+    <w:pPr>
+      <w:tabs>
+        <w:tab w:val="center" w:pos="4513"/>
+        <w:tab w:val="right" w:pos="9026"/>
+      </w:tabs>
+      <w:spacing w:after="0" w:line="240" w:lineRule="auto"/>
+    </w:pPr>
+  </w:style>
+  <w:style w:type="character" w:customStyle="1" w:styleId="HeaderChar">
+    <w:name w:val="Header Char"/>
+    <w:basedOn w:val="DefaultParagraphFont"/>
+    <w:link w:val="Header"/>
+    <w:uiPriority w:val="99"/>
+    <w:rsid w:val="00E4107F"/>
+  </w:style>
+  <w:style w:type="paragraph" w:styleId="Footer">
+    <w:name w:val="footer"/>
+    <w:basedOn w:val="Normal"/>
+    <w:link w:val="FooterChar"/>
+    <w:uiPriority w:val="99"/>
+    <w:unhideWhenUsed/>
+    <w:rsid w:val="00E4107F"/>
+    <w:pPr>
+      <w:tabs>
+        <w:tab w:val="center" w:pos="4513"/>
+        <w:tab w:val="right" w:pos="9026"/>
+      </w:tabs>
+      <w:spacing w:after="0" w:line="240" w:lineRule="auto"/>
+    </w:pPr>
+  </w:style>
+  <w:style w:type="character" w:customStyle="1" w:styleId="FooterChar">
+    <w:name w:val="Footer Char"/>
+    <w:basedOn w:val="DefaultParagraphFont"/>
+    <w:link w:val="Footer"/>
+    <w:uiPriority w:val="99"/>
+    <w:rsid w:val="00E4107F"/>
+  </w:style>
+  <w:style w:type="character" w:styleId="Hyperlink">
+    <w:name w:val="Hyperlink"/>
+    <w:basedOn w:val="DefaultParagraphFont"/>
+    <w:uiPriority w:val="99"/>
+    <w:unhideWhenUsed/>
+    <w:rsid w:val="00F30FF8"/>
+    <w:rPr>
+      <w:color w:val="467886" w:themeColor="hyperlink"/>
+      <w:u w:val="single"/>
+    </w:rPr>
+  </w:style>
+  <w:style w:type="character" w:styleId="UnresolvedMention">
+    <w:name w:val="Unresolved Mention"/>
+    <w:basedOn w:val="DefaultParagraphFont"/>
+    <w:uiPriority w:val="99"/>
+    <w:semiHidden/>
+    <w:unhideWhenUsed/>
+    <w:rsid w:val="00F30FF8"/>
+    <w:rPr>
+      <w:color w:val="605E5C"/>
+      <w:shd w:val="clear" w:color="auto" w:fill="E1DFDD"/>
+    </w:rPr>
   </w:style>
 </w:styles>
 </file>
@@ -2246,4 +4050,16 @@
     </a:ext>
   </a:extLst>
 </a:theme>
+</file>
+
+<file path=customXml/item1.xml><?xml version="1.0" encoding="utf-8"?>
+<b:Sources xmlns:b="http://schemas.openxmlformats.org/officeDocument/2006/bibliography" xmlns="http://schemas.openxmlformats.org/officeDocument/2006/bibliography" SelectedStyle="\APASixthEditionOfficeOnline.xsl" StyleName="APA" Version="6"/>
+</file>
+
+<file path=customXml/itemProps1.xml><?xml version="1.0" encoding="utf-8"?>
+<ds:datastoreItem xmlns:ds="http://schemas.openxmlformats.org/officeDocument/2006/customXml" ds:itemID="{1AB51465-7BC1-4086-BF25-0B6A4C30FF4A}">
+  <ds:schemaRefs>
+    <ds:schemaRef ds:uri="http://schemas.openxmlformats.org/officeDocument/2006/bibliography"/>
+  </ds:schemaRefs>
+</ds:datastoreItem>
 </file>
</xml_diff>